<commit_message>
added name and student number
</commit_message>
<xml_diff>
--- a/t4/t4.docx
+++ b/t4/t4.docx
@@ -44,6 +44,8 @@
         </w:rPr>
         <w:t>1</w:t>
       </w:r>
+      <w:bookmarkStart w:id="0" w:name="_GoBack"/>
+      <w:bookmarkEnd w:id="0"/>
     </w:p>
     <w:p>
       <w:pPr>
@@ -96,302 +98,6 @@
             <wp:extent cx="5731510" cy="3879850"/>
             <wp:effectExtent l="0" t="0" r="2540" b="6350"/>
             <wp:docPr id="3" name="Picture 3"/>
-            <wp:cNvGraphicFramePr>
-              <a:graphicFrameLocks xmlns:a="http://schemas.openxmlformats.org/drawingml/2006/main" noChangeAspect="1"/>
-            </wp:cNvGraphicFramePr>
-            <a:graphic xmlns:a="http://schemas.openxmlformats.org/drawingml/2006/main">
-              <a:graphicData uri="http://schemas.openxmlformats.org/drawingml/2006/picture">
-                <pic:pic xmlns:pic="http://schemas.openxmlformats.org/drawingml/2006/picture">
-                  <pic:nvPicPr>
-                    <pic:cNvPr id="1" name=""/>
-                    <pic:cNvPicPr/>
-                  </pic:nvPicPr>
-                  <pic:blipFill>
-                    <a:blip r:embed="rId4"/>
-                    <a:stretch>
-                      <a:fillRect/>
-                    </a:stretch>
-                  </pic:blipFill>
-                  <pic:spPr>
-                    <a:xfrm>
-                      <a:off x="0" y="0"/>
-                      <a:ext cx="5731510" cy="3879850"/>
-                    </a:xfrm>
-                    <a:prstGeom prst="rect">
-                      <a:avLst/>
-                    </a:prstGeom>
-                  </pic:spPr>
-                </pic:pic>
-              </a:graphicData>
-            </a:graphic>
-          </wp:inline>
-        </w:drawing>
-      </w:r>
-    </w:p>
-    <w:p>
-      <w:pPr>
-        <w:rPr>
-          <w:b/>
-          <w:i/>
-        </w:rPr>
-      </w:pPr>
-    </w:p>
-    <w:p>
-      <w:pPr>
-        <w:rPr>
-          <w:b/>
-          <w:i/>
-        </w:rPr>
-      </w:pPr>
-    </w:p>
-    <w:p>
-      <w:pPr>
-        <w:rPr>
-          <w:b/>
-          <w:i/>
-        </w:rPr>
-      </w:pPr>
-    </w:p>
-    <w:p>
-      <w:pPr>
-        <w:rPr>
-          <w:b/>
-          <w:i/>
-        </w:rPr>
-      </w:pPr>
-    </w:p>
-    <w:p>
-      <w:pPr>
-        <w:rPr>
-          <w:b/>
-          <w:i/>
-        </w:rPr>
-      </w:pPr>
-    </w:p>
-    <w:p>
-      <w:pPr>
-        <w:rPr>
-          <w:b/>
-          <w:i/>
-        </w:rPr>
-      </w:pPr>
-    </w:p>
-    <w:p>
-      <w:pPr>
-        <w:rPr>
-          <w:b/>
-          <w:i/>
-        </w:rPr>
-      </w:pPr>
-    </w:p>
-    <w:p>
-      <w:pPr>
-        <w:rPr>
-          <w:b/>
-          <w:i/>
-        </w:rPr>
-      </w:pPr>
-    </w:p>
-    <w:p>
-      <w:pPr>
-        <w:rPr>
-          <w:b/>
-          <w:i/>
-        </w:rPr>
-      </w:pPr>
-    </w:p>
-    <w:p>
-      <w:pPr>
-        <w:rPr>
-          <w:b/>
-          <w:i/>
-        </w:rPr>
-      </w:pPr>
-    </w:p>
-    <w:p>
-      <w:pPr>
-        <w:rPr>
-          <w:b/>
-          <w:i/>
-        </w:rPr>
-      </w:pPr>
-      <w:r>
-        <w:rPr>
-          <w:b/>
-          <w:i/>
-        </w:rPr>
-        <w:lastRenderedPageBreak/>
-        <w:t>PT</w:t>
-      </w:r>
-      <w:r>
-        <w:rPr>
-          <w:b/>
-          <w:i/>
-        </w:rPr>
-        <w:t>2</w:t>
-      </w:r>
-    </w:p>
-    <w:p>
-      <w:pPr>
-        <w:rPr>
-          <w:b/>
-        </w:rPr>
-      </w:pPr>
-      <w:r>
-        <w:rPr>
-          <w:b/>
-        </w:rPr>
-        <w:t>Instructions</w:t>
-      </w:r>
-    </w:p>
-    <w:p>
-      <w:r>
-        <w:t>ADD R1, R1, R1</w:t>
-      </w:r>
-    </w:p>
-    <w:p>
-      <w:r>
-        <w:t>NOP -, -, -</w:t>
-      </w:r>
-    </w:p>
-    <w:p>
-      <w:r>
-        <w:t>ADD R1, R1, R</w:t>
-      </w:r>
-      <w:r>
-        <w:t>1</w:t>
-      </w:r>
-    </w:p>
-    <w:p>
-      <w:pPr>
-        <w:rPr>
-          <w:b/>
-        </w:rPr>
-      </w:pPr>
-      <w:r>
-        <w:rPr>
-          <w:b/>
-        </w:rPr>
-        <w:t>Screenshot</w:t>
-      </w:r>
-    </w:p>
-    <w:p>
-      <w:r>
-        <w:rPr>
-          <w:noProof/>
-        </w:rPr>
-        <w:drawing>
-          <wp:inline distT="0" distB="0" distL="0" distR="0" wp14:anchorId="45EA998B" wp14:editId="73DB5BDA">
-            <wp:extent cx="5731510" cy="3765550"/>
-            <wp:effectExtent l="0" t="0" r="2540" b="6350"/>
-            <wp:docPr id="4" name="Picture 4"/>
-            <wp:cNvGraphicFramePr>
-              <a:graphicFrameLocks xmlns:a="http://schemas.openxmlformats.org/drawingml/2006/main" noChangeAspect="1"/>
-            </wp:cNvGraphicFramePr>
-            <a:graphic xmlns:a="http://schemas.openxmlformats.org/drawingml/2006/main">
-              <a:graphicData uri="http://schemas.openxmlformats.org/drawingml/2006/picture">
-                <pic:pic xmlns:pic="http://schemas.openxmlformats.org/drawingml/2006/picture">
-                  <pic:nvPicPr>
-                    <pic:cNvPr id="1" name=""/>
-                    <pic:cNvPicPr/>
-                  </pic:nvPicPr>
-                  <pic:blipFill>
-                    <a:blip r:embed="rId5"/>
-                    <a:stretch>
-                      <a:fillRect/>
-                    </a:stretch>
-                  </pic:blipFill>
-                  <pic:spPr>
-                    <a:xfrm>
-                      <a:off x="0" y="0"/>
-                      <a:ext cx="5731510" cy="3765550"/>
-                    </a:xfrm>
-                    <a:prstGeom prst="rect">
-                      <a:avLst/>
-                    </a:prstGeom>
-                  </pic:spPr>
-                </pic:pic>
-              </a:graphicData>
-            </a:graphic>
-          </wp:inline>
-        </w:drawing>
-      </w:r>
-    </w:p>
-    <w:p/>
-    <w:p/>
-    <w:p/>
-    <w:p/>
-    <w:p/>
-    <w:p/>
-    <w:p/>
-    <w:p/>
-    <w:p/>
-    <w:p/>
-    <w:p/>
-    <w:p>
-      <w:pPr>
-        <w:rPr>
-          <w:b/>
-          <w:i/>
-        </w:rPr>
-      </w:pPr>
-      <w:r>
-        <w:rPr>
-          <w:b/>
-          <w:i/>
-        </w:rPr>
-        <w:lastRenderedPageBreak/>
-        <w:t>PT</w:t>
-      </w:r>
-      <w:r>
-        <w:rPr>
-          <w:b/>
-          <w:i/>
-        </w:rPr>
-        <w:t>3</w:t>
-      </w:r>
-    </w:p>
-    <w:p>
-      <w:pPr>
-        <w:rPr>
-          <w:b/>
-        </w:rPr>
-      </w:pPr>
-      <w:r>
-        <w:rPr>
-          <w:b/>
-        </w:rPr>
-        <w:t>Instruction</w:t>
-      </w:r>
-    </w:p>
-    <w:p>
-      <w:r>
-        <w:t>ST R1, R1, 00</w:t>
-      </w:r>
-    </w:p>
-    <w:p>
-      <w:pPr>
-        <w:rPr>
-          <w:b/>
-        </w:rPr>
-      </w:pPr>
-      <w:r>
-        <w:rPr>
-          <w:b/>
-        </w:rPr>
-        <w:t>Screenshot</w:t>
-      </w:r>
-    </w:p>
-    <w:p>
-      <w:r>
-        <w:rPr>
-          <w:noProof/>
-        </w:rPr>
-        <w:drawing>
-          <wp:inline distT="0" distB="0" distL="0" distR="0" wp14:anchorId="3A7221C5" wp14:editId="1408E80F">
-            <wp:extent cx="5731510" cy="3858895"/>
-            <wp:effectExtent l="0" t="0" r="2540" b="8255"/>
-            <wp:docPr id="5" name="Picture 5"/>
             <wp:cNvGraphicFramePr>
               <a:graphicFrameLocks xmlns:a="http://schemas.openxmlformats.org/drawingml/2006/main" noChangeAspect="1"/>
             </wp:cNvGraphicFramePr>
@@ -411,7 +117,7 @@
                   <pic:spPr>
                     <a:xfrm>
                       <a:off x="0" y="0"/>
-                      <a:ext cx="5731510" cy="3858895"/>
+                      <a:ext cx="5731510" cy="3879850"/>
                     </a:xfrm>
                     <a:prstGeom prst="rect">
                       <a:avLst/>
@@ -424,19 +130,86 @@
         </w:drawing>
       </w:r>
     </w:p>
-    <w:p/>
-    <w:p/>
-    <w:p/>
-    <w:p/>
-    <w:p/>
-    <w:p/>
-    <w:p/>
-    <w:p/>
-    <w:p/>
-    <w:p/>
-    <w:p/>
-    <w:p/>
-    <w:p/>
+    <w:p>
+      <w:pPr>
+        <w:rPr>
+          <w:b/>
+          <w:i/>
+        </w:rPr>
+      </w:pPr>
+    </w:p>
+    <w:p>
+      <w:pPr>
+        <w:rPr>
+          <w:b/>
+          <w:i/>
+        </w:rPr>
+      </w:pPr>
+    </w:p>
+    <w:p>
+      <w:pPr>
+        <w:rPr>
+          <w:b/>
+          <w:i/>
+        </w:rPr>
+      </w:pPr>
+    </w:p>
+    <w:p>
+      <w:pPr>
+        <w:rPr>
+          <w:b/>
+          <w:i/>
+        </w:rPr>
+      </w:pPr>
+    </w:p>
+    <w:p>
+      <w:pPr>
+        <w:rPr>
+          <w:b/>
+          <w:i/>
+        </w:rPr>
+      </w:pPr>
+    </w:p>
+    <w:p>
+      <w:pPr>
+        <w:rPr>
+          <w:b/>
+          <w:i/>
+        </w:rPr>
+      </w:pPr>
+    </w:p>
+    <w:p>
+      <w:pPr>
+        <w:rPr>
+          <w:b/>
+          <w:i/>
+        </w:rPr>
+      </w:pPr>
+    </w:p>
+    <w:p>
+      <w:pPr>
+        <w:rPr>
+          <w:b/>
+          <w:i/>
+        </w:rPr>
+      </w:pPr>
+    </w:p>
+    <w:p>
+      <w:pPr>
+        <w:rPr>
+          <w:b/>
+          <w:i/>
+        </w:rPr>
+      </w:pPr>
+    </w:p>
+    <w:p>
+      <w:pPr>
+        <w:rPr>
+          <w:b/>
+          <w:i/>
+        </w:rPr>
+      </w:pPr>
+    </w:p>
     <w:p>
       <w:pPr>
         <w:rPr>
@@ -457,25 +230,38 @@
           <w:b/>
           <w:i/>
         </w:rPr>
-        <w:t>4</w:t>
-      </w:r>
-    </w:p>
-    <w:p>
-      <w:pPr>
-        <w:rPr>
-          <w:b/>
-        </w:rPr>
-      </w:pPr>
-      <w:r>
-        <w:rPr>
-          <w:b/>
-        </w:rPr>
-        <w:t>Instruction</w:t>
-      </w:r>
-    </w:p>
-    <w:p>
-      <w:r>
-        <w:t>ST R1, R1, 00</w:t>
+        <w:t>2</w:t>
+      </w:r>
+    </w:p>
+    <w:p>
+      <w:pPr>
+        <w:rPr>
+          <w:b/>
+        </w:rPr>
+      </w:pPr>
+      <w:r>
+        <w:rPr>
+          <w:b/>
+        </w:rPr>
+        <w:t>Instructions</w:t>
+      </w:r>
+    </w:p>
+    <w:p>
+      <w:r>
+        <w:t>ADD R1, R1, R1</w:t>
+      </w:r>
+    </w:p>
+    <w:p>
+      <w:r>
+        <w:t>NOP -, -, -</w:t>
+      </w:r>
+    </w:p>
+    <w:p>
+      <w:r>
+        <w:t>ADD R1, R1, R</w:t>
+      </w:r>
+      <w:r>
+        <w:t>1</w:t>
       </w:r>
     </w:p>
     <w:p>
@@ -497,119 +283,10 @@
           <w:noProof/>
         </w:rPr>
         <w:drawing>
-          <wp:inline distT="0" distB="0" distL="0" distR="0" wp14:anchorId="44316AD7" wp14:editId="36DC8CFA">
-            <wp:extent cx="5731510" cy="3858895"/>
-            <wp:effectExtent l="0" t="0" r="2540" b="8255"/>
-            <wp:docPr id="6" name="Picture 6"/>
-            <wp:cNvGraphicFramePr>
-              <a:graphicFrameLocks xmlns:a="http://schemas.openxmlformats.org/drawingml/2006/main" noChangeAspect="1"/>
-            </wp:cNvGraphicFramePr>
-            <a:graphic xmlns:a="http://schemas.openxmlformats.org/drawingml/2006/main">
-              <a:graphicData uri="http://schemas.openxmlformats.org/drawingml/2006/picture">
-                <pic:pic xmlns:pic="http://schemas.openxmlformats.org/drawingml/2006/picture">
-                  <pic:nvPicPr>
-                    <pic:cNvPr id="1" name=""/>
-                    <pic:cNvPicPr/>
-                  </pic:nvPicPr>
-                  <pic:blipFill>
-                    <a:blip r:embed="rId6"/>
-                    <a:stretch>
-                      <a:fillRect/>
-                    </a:stretch>
-                  </pic:blipFill>
-                  <pic:spPr>
-                    <a:xfrm>
-                      <a:off x="0" y="0"/>
-                      <a:ext cx="5731510" cy="3858895"/>
-                    </a:xfrm>
-                    <a:prstGeom prst="rect">
-                      <a:avLst/>
-                    </a:prstGeom>
-                  </pic:spPr>
-                </pic:pic>
-              </a:graphicData>
-            </a:graphic>
-          </wp:inline>
-        </w:drawing>
-      </w:r>
-    </w:p>
-    <w:p/>
-    <w:p/>
-    <w:p/>
-    <w:p/>
-    <w:p/>
-    <w:p/>
-    <w:p/>
-    <w:p/>
-    <w:p/>
-    <w:p/>
-    <w:p/>
-    <w:p/>
-    <w:p/>
-    <w:p>
-      <w:pPr>
-        <w:rPr>
-          <w:b/>
-          <w:i/>
-        </w:rPr>
-      </w:pPr>
-      <w:r>
-        <w:rPr>
-          <w:b/>
-          <w:i/>
-        </w:rPr>
-        <w:lastRenderedPageBreak/>
-        <w:t>PT</w:t>
-      </w:r>
-      <w:r>
-        <w:rPr>
-          <w:b/>
-          <w:i/>
-        </w:rPr>
-        <w:t>5</w:t>
-      </w:r>
-    </w:p>
-    <w:p>
-      <w:pPr>
-        <w:rPr>
-          <w:b/>
-        </w:rPr>
-      </w:pPr>
-      <w:r>
-        <w:rPr>
-          <w:b/>
-        </w:rPr>
-        <w:t>Instruction</w:t>
-      </w:r>
-    </w:p>
-    <w:p>
-      <w:r>
-        <w:t>LD R1, R0, 00</w:t>
-      </w:r>
-    </w:p>
-    <w:p>
-      <w:pPr>
-        <w:rPr>
-          <w:b/>
-        </w:rPr>
-      </w:pPr>
-      <w:r>
-        <w:rPr>
-          <w:b/>
-        </w:rPr>
-        <w:t>Screenshot</w:t>
-      </w:r>
-    </w:p>
-    <w:p>
-      <w:r>
-        <w:rPr>
-          <w:noProof/>
-        </w:rPr>
-        <w:drawing>
-          <wp:inline distT="0" distB="0" distL="0" distR="0" wp14:anchorId="3DC24C84" wp14:editId="55935999">
-            <wp:extent cx="5731510" cy="3848735"/>
-            <wp:effectExtent l="0" t="0" r="2540" b="0"/>
-            <wp:docPr id="7" name="Picture 7"/>
+          <wp:inline distT="0" distB="0" distL="0" distR="0" wp14:anchorId="45EA998B" wp14:editId="73DB5BDA">
+            <wp:extent cx="5731510" cy="3765550"/>
+            <wp:effectExtent l="0" t="0" r="2540" b="6350"/>
+            <wp:docPr id="4" name="Picture 4"/>
             <wp:cNvGraphicFramePr>
               <a:graphicFrameLocks xmlns:a="http://schemas.openxmlformats.org/drawingml/2006/main" noChangeAspect="1"/>
             </wp:cNvGraphicFramePr>
@@ -629,7 +306,7 @@
                   <pic:spPr>
                     <a:xfrm>
                       <a:off x="0" y="0"/>
-                      <a:ext cx="5731510" cy="3848735"/>
+                      <a:ext cx="5731510" cy="3765550"/>
                     </a:xfrm>
                     <a:prstGeom prst="rect">
                       <a:avLst/>
@@ -653,8 +330,6 @@
     <w:p/>
     <w:p/>
     <w:p/>
-    <w:p/>
-    <w:p/>
     <w:p>
       <w:pPr>
         <w:rPr>
@@ -668,14 +343,14 @@
           <w:i/>
         </w:rPr>
         <w:lastRenderedPageBreak/>
-        <w:t>P</w:t>
-      </w:r>
-      <w:r>
-        <w:rPr>
-          <w:b/>
-          <w:i/>
-        </w:rPr>
-        <w:t>T6</w:t>
+        <w:t>PT</w:t>
+      </w:r>
+      <w:r>
+        <w:rPr>
+          <w:b/>
+          <w:i/>
+        </w:rPr>
+        <w:t>3</w:t>
       </w:r>
     </w:p>
     <w:p>
@@ -690,26 +365,10 @@
         </w:rPr>
         <w:t>Instruction</w:t>
       </w:r>
-      <w:r>
-        <w:rPr>
-          <w:b/>
-        </w:rPr>
-        <w:t>s</w:t>
-      </w:r>
-    </w:p>
-    <w:p>
-      <w:proofErr w:type="spellStart"/>
-      <w:r>
-        <w:t>ANDi</w:t>
-      </w:r>
-      <w:proofErr w:type="spellEnd"/>
-      <w:r>
-        <w:t xml:space="preserve"> R2, R2, 01</w:t>
-      </w:r>
-    </w:p>
-    <w:p>
-      <w:r>
-        <w:t>BEQZ -, R2, 08</w:t>
+    </w:p>
+    <w:p>
+      <w:r>
+        <w:t>ST R1, R1, 00</w:t>
       </w:r>
     </w:p>
     <w:p>
@@ -731,10 +390,10 @@
           <w:noProof/>
         </w:rPr>
         <w:drawing>
-          <wp:inline distT="0" distB="0" distL="0" distR="0" wp14:anchorId="6C88CA2D" wp14:editId="78B6EB60">
-            <wp:extent cx="5731510" cy="3858260"/>
-            <wp:effectExtent l="0" t="0" r="2540" b="8890"/>
-            <wp:docPr id="1" name="Picture 1"/>
+          <wp:inline distT="0" distB="0" distL="0" distR="0" wp14:anchorId="3A7221C5" wp14:editId="1408E80F">
+            <wp:extent cx="5731510" cy="3858895"/>
+            <wp:effectExtent l="0" t="0" r="2540" b="8255"/>
+            <wp:docPr id="5" name="Picture 5"/>
             <wp:cNvGraphicFramePr>
               <a:graphicFrameLocks xmlns:a="http://schemas.openxmlformats.org/drawingml/2006/main" noChangeAspect="1"/>
             </wp:cNvGraphicFramePr>
@@ -754,7 +413,7 @@
                   <pic:spPr>
                     <a:xfrm>
                       <a:off x="0" y="0"/>
-                      <a:ext cx="5731510" cy="3858260"/>
+                      <a:ext cx="5731510" cy="3858895"/>
                     </a:xfrm>
                     <a:prstGeom prst="rect">
                       <a:avLst/>
@@ -779,6 +438,7 @@
     <w:p/>
     <w:p/>
     <w:p/>
+    <w:p/>
     <w:p>
       <w:pPr>
         <w:rPr>
@@ -799,7 +459,7 @@
           <w:b/>
           <w:i/>
         </w:rPr>
-        <w:t>7</w:t>
+        <w:t>4</w:t>
       </w:r>
     </w:p>
     <w:p>
@@ -817,7 +477,7 @@
     </w:p>
     <w:p>
       <w:r>
-        <w:t>JALR RO, -, R0</w:t>
+        <w:t>ST R1, R1, 00</w:t>
       </w:r>
     </w:p>
     <w:p>
@@ -839,10 +499,119 @@
           <w:noProof/>
         </w:rPr>
         <w:drawing>
-          <wp:inline distT="0" distB="0" distL="0" distR="0" wp14:anchorId="245F4629" wp14:editId="76088EF5">
-            <wp:extent cx="5731510" cy="3841750"/>
-            <wp:effectExtent l="0" t="0" r="2540" b="6350"/>
-            <wp:docPr id="9" name="Picture 9"/>
+          <wp:inline distT="0" distB="0" distL="0" distR="0" wp14:anchorId="44316AD7" wp14:editId="36DC8CFA">
+            <wp:extent cx="5731510" cy="3858895"/>
+            <wp:effectExtent l="0" t="0" r="2540" b="8255"/>
+            <wp:docPr id="6" name="Picture 6"/>
+            <wp:cNvGraphicFramePr>
+              <a:graphicFrameLocks xmlns:a="http://schemas.openxmlformats.org/drawingml/2006/main" noChangeAspect="1"/>
+            </wp:cNvGraphicFramePr>
+            <a:graphic xmlns:a="http://schemas.openxmlformats.org/drawingml/2006/main">
+              <a:graphicData uri="http://schemas.openxmlformats.org/drawingml/2006/picture">
+                <pic:pic xmlns:pic="http://schemas.openxmlformats.org/drawingml/2006/picture">
+                  <pic:nvPicPr>
+                    <pic:cNvPr id="1" name=""/>
+                    <pic:cNvPicPr/>
+                  </pic:nvPicPr>
+                  <pic:blipFill>
+                    <a:blip r:embed="rId8"/>
+                    <a:stretch>
+                      <a:fillRect/>
+                    </a:stretch>
+                  </pic:blipFill>
+                  <pic:spPr>
+                    <a:xfrm>
+                      <a:off x="0" y="0"/>
+                      <a:ext cx="5731510" cy="3858895"/>
+                    </a:xfrm>
+                    <a:prstGeom prst="rect">
+                      <a:avLst/>
+                    </a:prstGeom>
+                  </pic:spPr>
+                </pic:pic>
+              </a:graphicData>
+            </a:graphic>
+          </wp:inline>
+        </w:drawing>
+      </w:r>
+    </w:p>
+    <w:p/>
+    <w:p/>
+    <w:p/>
+    <w:p/>
+    <w:p/>
+    <w:p/>
+    <w:p/>
+    <w:p/>
+    <w:p/>
+    <w:p/>
+    <w:p/>
+    <w:p/>
+    <w:p/>
+    <w:p>
+      <w:pPr>
+        <w:rPr>
+          <w:b/>
+          <w:i/>
+        </w:rPr>
+      </w:pPr>
+      <w:r>
+        <w:rPr>
+          <w:b/>
+          <w:i/>
+        </w:rPr>
+        <w:lastRenderedPageBreak/>
+        <w:t>PT</w:t>
+      </w:r>
+      <w:r>
+        <w:rPr>
+          <w:b/>
+          <w:i/>
+        </w:rPr>
+        <w:t>5</w:t>
+      </w:r>
+    </w:p>
+    <w:p>
+      <w:pPr>
+        <w:rPr>
+          <w:b/>
+        </w:rPr>
+      </w:pPr>
+      <w:r>
+        <w:rPr>
+          <w:b/>
+        </w:rPr>
+        <w:t>Instruction</w:t>
+      </w:r>
+    </w:p>
+    <w:p>
+      <w:r>
+        <w:t>LD R1, R0, 00</w:t>
+      </w:r>
+    </w:p>
+    <w:p>
+      <w:pPr>
+        <w:rPr>
+          <w:b/>
+        </w:rPr>
+      </w:pPr>
+      <w:r>
+        <w:rPr>
+          <w:b/>
+        </w:rPr>
+        <w:t>Screenshot</w:t>
+      </w:r>
+    </w:p>
+    <w:p>
+      <w:r>
+        <w:rPr>
+          <w:noProof/>
+        </w:rPr>
+        <w:drawing>
+          <wp:inline distT="0" distB="0" distL="0" distR="0" wp14:anchorId="3DC24C84" wp14:editId="55935999">
+            <wp:extent cx="5731510" cy="3848735"/>
+            <wp:effectExtent l="0" t="0" r="2540" b="0"/>
+            <wp:docPr id="7" name="Picture 7"/>
             <wp:cNvGraphicFramePr>
               <a:graphicFrameLocks xmlns:a="http://schemas.openxmlformats.org/drawingml/2006/main" noChangeAspect="1"/>
             </wp:cNvGraphicFramePr>
@@ -862,7 +631,7 @@
                   <pic:spPr>
                     <a:xfrm>
                       <a:off x="0" y="0"/>
-                      <a:ext cx="5731510" cy="3841750"/>
+                      <a:ext cx="5731510" cy="3848735"/>
                     </a:xfrm>
                     <a:prstGeom prst="rect">
                       <a:avLst/>
@@ -901,14 +670,14 @@
           <w:i/>
         </w:rPr>
         <w:lastRenderedPageBreak/>
-        <w:t>PT</w:t>
-      </w:r>
-      <w:r>
-        <w:rPr>
-          <w:b/>
-          <w:i/>
-        </w:rPr>
-        <w:t>8</w:t>
+        <w:t>P</w:t>
+      </w:r>
+      <w:r>
+        <w:rPr>
+          <w:b/>
+          <w:i/>
+        </w:rPr>
+        <w:t>T6</w:t>
       </w:r>
     </w:p>
     <w:p>
@@ -923,10 +692,26 @@
         </w:rPr>
         <w:t>Instruction</w:t>
       </w:r>
-    </w:p>
-    <w:p>
-      <w:r>
-        <w:t>J -, -, 00</w:t>
+      <w:r>
+        <w:rPr>
+          <w:b/>
+        </w:rPr>
+        <w:t>s</w:t>
+      </w:r>
+    </w:p>
+    <w:p>
+      <w:proofErr w:type="spellStart"/>
+      <w:r>
+        <w:t>ANDi</w:t>
+      </w:r>
+      <w:proofErr w:type="spellEnd"/>
+      <w:r>
+        <w:t xml:space="preserve"> R2, R2, 01</w:t>
+      </w:r>
+    </w:p>
+    <w:p>
+      <w:r>
+        <w:t>BEQZ -, R2, 08</w:t>
       </w:r>
     </w:p>
     <w:p>
@@ -948,10 +733,10 @@
           <w:noProof/>
         </w:rPr>
         <w:drawing>
-          <wp:inline distT="0" distB="0" distL="0" distR="0" wp14:anchorId="6CAA56E1" wp14:editId="7D594822">
-            <wp:extent cx="5731510" cy="3869690"/>
-            <wp:effectExtent l="0" t="0" r="2540" b="0"/>
-            <wp:docPr id="8" name="Picture 8"/>
+          <wp:inline distT="0" distB="0" distL="0" distR="0" wp14:anchorId="6C88CA2D" wp14:editId="78B6EB60">
+            <wp:extent cx="5731510" cy="3858260"/>
+            <wp:effectExtent l="0" t="0" r="2540" b="8890"/>
+            <wp:docPr id="1" name="Picture 1"/>
             <wp:cNvGraphicFramePr>
               <a:graphicFrameLocks xmlns:a="http://schemas.openxmlformats.org/drawingml/2006/main" noChangeAspect="1"/>
             </wp:cNvGraphicFramePr>
@@ -971,7 +756,7 @@
                   <pic:spPr>
                     <a:xfrm>
                       <a:off x="0" y="0"/>
-                      <a:ext cx="5731510" cy="3869690"/>
+                      <a:ext cx="5731510" cy="3858260"/>
                     </a:xfrm>
                     <a:prstGeom prst="rect">
                       <a:avLst/>
@@ -996,53 +781,45 @@
     <w:p/>
     <w:p/>
     <w:p/>
-    <w:p/>
-    <w:p>
-      <w:pPr>
-        <w:rPr>
-          <w:b/>
-          <w:i/>
-          <w:sz w:val="28"/>
-          <w:szCs w:val="28"/>
-          <w:u w:val="single"/>
-        </w:rPr>
-      </w:pPr>
-      <w:r>
-        <w:rPr>
-          <w:b/>
-          <w:i/>
-          <w:sz w:val="28"/>
-          <w:szCs w:val="28"/>
-          <w:u w:val="single"/>
+    <w:p>
+      <w:pPr>
+        <w:rPr>
+          <w:b/>
+          <w:i/>
+        </w:rPr>
+      </w:pPr>
+      <w:r>
+        <w:rPr>
+          <w:b/>
+          <w:i/>
         </w:rPr>
         <w:lastRenderedPageBreak/>
-        <w:t xml:space="preserve">Question 2 </w:t>
-      </w:r>
-    </w:p>
-    <w:p>
-      <w:pPr>
-        <w:rPr>
-          <w:b/>
-        </w:rPr>
-      </w:pPr>
-      <w:r>
-        <w:rPr>
-          <w:b/>
-        </w:rPr>
-        <w:t xml:space="preserve">Part I </w:t>
-      </w:r>
-    </w:p>
-    <w:p>
-      <w:r>
-        <w:t xml:space="preserve">Number of clock cycles needed to </w:t>
-      </w:r>
-      <w:proofErr w:type="gramStart"/>
-      <w:r>
-        <w:t>execute :</w:t>
-      </w:r>
-      <w:proofErr w:type="gramEnd"/>
-      <w:r>
-        <w:t xml:space="preserve"> 10</w:t>
+        <w:t>PT</w:t>
+      </w:r>
+      <w:r>
+        <w:rPr>
+          <w:b/>
+          <w:i/>
+        </w:rPr>
+        <w:t>7</w:t>
+      </w:r>
+    </w:p>
+    <w:p>
+      <w:pPr>
+        <w:rPr>
+          <w:b/>
+        </w:rPr>
+      </w:pPr>
+      <w:r>
+        <w:rPr>
+          <w:b/>
+        </w:rPr>
+        <w:t>Instruction</w:t>
+      </w:r>
+    </w:p>
+    <w:p>
+      <w:r>
+        <w:t>JALR RO, -, R0</w:t>
       </w:r>
     </w:p>
     <w:p>
@@ -1064,10 +841,10 @@
           <w:noProof/>
         </w:rPr>
         <w:drawing>
-          <wp:inline distT="0" distB="0" distL="0" distR="0" wp14:anchorId="3E23B735" wp14:editId="0FDA122F">
-            <wp:extent cx="5731510" cy="3764280"/>
-            <wp:effectExtent l="0" t="0" r="2540" b="7620"/>
-            <wp:docPr id="19" name="Picture 19"/>
+          <wp:inline distT="0" distB="0" distL="0" distR="0" wp14:anchorId="245F4629" wp14:editId="76088EF5">
+            <wp:extent cx="5731510" cy="3841750"/>
+            <wp:effectExtent l="0" t="0" r="2540" b="6350"/>
+            <wp:docPr id="9" name="Picture 9"/>
             <wp:cNvGraphicFramePr>
               <a:graphicFrameLocks xmlns:a="http://schemas.openxmlformats.org/drawingml/2006/main" noChangeAspect="1"/>
             </wp:cNvGraphicFramePr>
@@ -1087,7 +864,7 @@
                   <pic:spPr>
                     <a:xfrm>
                       <a:off x="0" y="0"/>
-                      <a:ext cx="5731510" cy="3764280"/>
+                      <a:ext cx="5731510" cy="3841750"/>
                     </a:xfrm>
                     <a:prstGeom prst="rect">
                       <a:avLst/>
@@ -1117,27 +894,41 @@
       <w:pPr>
         <w:rPr>
           <w:b/>
-        </w:rPr>
-      </w:pPr>
-      <w:r>
-        <w:rPr>
-          <w:b/>
+          <w:i/>
+        </w:rPr>
+      </w:pPr>
+      <w:r>
+        <w:rPr>
+          <w:b/>
+          <w:i/>
         </w:rPr>
         <w:lastRenderedPageBreak/>
-        <w:t>Part II</w:t>
-      </w:r>
-    </w:p>
-    <w:p>
-      <w:r>
-        <w:t xml:space="preserve">Number of clock cycles needed to </w:t>
-      </w:r>
-      <w:proofErr w:type="gramStart"/>
-      <w:r>
-        <w:t>execute :</w:t>
-      </w:r>
-      <w:proofErr w:type="gramEnd"/>
-      <w:r>
-        <w:t xml:space="preserve"> 18</w:t>
+        <w:t>PT</w:t>
+      </w:r>
+      <w:r>
+        <w:rPr>
+          <w:b/>
+          <w:i/>
+        </w:rPr>
+        <w:t>8</w:t>
+      </w:r>
+    </w:p>
+    <w:p>
+      <w:pPr>
+        <w:rPr>
+          <w:b/>
+        </w:rPr>
+      </w:pPr>
+      <w:r>
+        <w:rPr>
+          <w:b/>
+        </w:rPr>
+        <w:t>Instruction</w:t>
+      </w:r>
+    </w:p>
+    <w:p>
+      <w:r>
+        <w:t>J -, -, 00</w:t>
       </w:r>
     </w:p>
     <w:p>
@@ -1153,17 +944,16 @@
         <w:t>Screenshot</w:t>
       </w:r>
     </w:p>
-    <w:p/>
     <w:p>
       <w:r>
         <w:rPr>
           <w:noProof/>
         </w:rPr>
         <w:drawing>
-          <wp:inline distT="0" distB="0" distL="0" distR="0" wp14:anchorId="645776D5" wp14:editId="3C1748E5">
-            <wp:extent cx="5731510" cy="3843020"/>
-            <wp:effectExtent l="0" t="0" r="2540" b="5080"/>
-            <wp:docPr id="20" name="Picture 20"/>
+          <wp:inline distT="0" distB="0" distL="0" distR="0" wp14:anchorId="6CAA56E1" wp14:editId="7D594822">
+            <wp:extent cx="5731510" cy="3869690"/>
+            <wp:effectExtent l="0" t="0" r="2540" b="0"/>
+            <wp:docPr id="8" name="Picture 8"/>
             <wp:cNvGraphicFramePr>
               <a:graphicFrameLocks xmlns:a="http://schemas.openxmlformats.org/drawingml/2006/main" noChangeAspect="1"/>
             </wp:cNvGraphicFramePr>
@@ -1183,7 +973,7 @@
                   <pic:spPr>
                     <a:xfrm>
                       <a:off x="0" y="0"/>
-                      <a:ext cx="5731510" cy="3843020"/>
+                      <a:ext cx="5731510" cy="3869690"/>
                     </a:xfrm>
                     <a:prstGeom prst="rect">
                       <a:avLst/>
@@ -1213,14 +1003,35 @@
       <w:pPr>
         <w:rPr>
           <w:b/>
-        </w:rPr>
-      </w:pPr>
-      <w:r>
-        <w:rPr>
-          <w:b/>
+          <w:i/>
+          <w:sz w:val="28"/>
+          <w:szCs w:val="28"/>
+          <w:u w:val="single"/>
+        </w:rPr>
+      </w:pPr>
+      <w:r>
+        <w:rPr>
+          <w:b/>
+          <w:i/>
+          <w:sz w:val="28"/>
+          <w:szCs w:val="28"/>
+          <w:u w:val="single"/>
         </w:rPr>
         <w:lastRenderedPageBreak/>
-        <w:t>Part III</w:t>
+        <w:t xml:space="preserve">Question 2 </w:t>
+      </w:r>
+    </w:p>
+    <w:p>
+      <w:pPr>
+        <w:rPr>
+          <w:b/>
+        </w:rPr>
+      </w:pPr>
+      <w:r>
+        <w:rPr>
+          <w:b/>
+        </w:rPr>
+        <w:t xml:space="preserve">Part I </w:t>
       </w:r>
     </w:p>
     <w:p>
@@ -1255,10 +1066,10 @@
           <w:noProof/>
         </w:rPr>
         <w:drawing>
-          <wp:inline distT="0" distB="0" distL="0" distR="0" wp14:anchorId="4C004B7A" wp14:editId="565C0108">
-            <wp:extent cx="5731510" cy="3765550"/>
-            <wp:effectExtent l="0" t="0" r="2540" b="6350"/>
-            <wp:docPr id="21" name="Picture 21"/>
+          <wp:inline distT="0" distB="0" distL="0" distR="0" wp14:anchorId="3E23B735" wp14:editId="0FDA122F">
+            <wp:extent cx="5731510" cy="3764280"/>
+            <wp:effectExtent l="0" t="0" r="2540" b="7620"/>
+            <wp:docPr id="19" name="Picture 19"/>
             <wp:cNvGraphicFramePr>
               <a:graphicFrameLocks xmlns:a="http://schemas.openxmlformats.org/drawingml/2006/main" noChangeAspect="1"/>
             </wp:cNvGraphicFramePr>
@@ -1278,7 +1089,7 @@
                   <pic:spPr>
                     <a:xfrm>
                       <a:off x="0" y="0"/>
-                      <a:ext cx="5731510" cy="3765550"/>
+                      <a:ext cx="5731510" cy="3764280"/>
                     </a:xfrm>
                     <a:prstGeom prst="rect">
                       <a:avLst/>
@@ -1304,83 +1115,57 @@
     <w:p/>
     <w:p/>
     <w:p/>
-    <w:p/>
-    <w:p>
-      <w:pPr>
-        <w:rPr>
-          <w:b/>
-          <w:i/>
-          <w:sz w:val="28"/>
-          <w:szCs w:val="28"/>
-          <w:u w:val="single"/>
-        </w:rPr>
-      </w:pPr>
-      <w:r>
-        <w:rPr>
-          <w:b/>
-          <w:i/>
-          <w:sz w:val="28"/>
-          <w:szCs w:val="28"/>
-          <w:u w:val="single"/>
+    <w:p>
+      <w:pPr>
+        <w:rPr>
+          <w:b/>
+        </w:rPr>
+      </w:pPr>
+      <w:r>
+        <w:rPr>
+          <w:b/>
         </w:rPr>
         <w:lastRenderedPageBreak/>
-        <w:t>Question 3</w:t>
-      </w:r>
-    </w:p>
-    <w:p>
-      <w:pPr>
-        <w:rPr>
-          <w:b/>
-        </w:rPr>
-      </w:pPr>
-      <w:r>
-        <w:rPr>
-          <w:b/>
-        </w:rPr>
-        <w:t>Part I</w:t>
-      </w:r>
-    </w:p>
-    <w:p>
-      <w:r>
-        <w:t xml:space="preserve">Number of </w:t>
+        <w:t>Part II</w:t>
+      </w:r>
+    </w:p>
+    <w:p>
+      <w:r>
+        <w:t xml:space="preserve">Number of clock cycles needed to </w:t>
       </w:r>
       <w:proofErr w:type="gramStart"/>
       <w:r>
-        <w:t>instructions :</w:t>
+        <w:t>execute :</w:t>
       </w:r>
       <w:proofErr w:type="gramEnd"/>
       <w:r>
-        <w:t xml:space="preserve"> 38</w:t>
-      </w:r>
-    </w:p>
-    <w:p>
-      <w:r>
-        <w:t xml:space="preserve">Number of clock </w:t>
-      </w:r>
-      <w:proofErr w:type="gramStart"/>
-      <w:r>
-        <w:t>cycles :</w:t>
-      </w:r>
-      <w:proofErr w:type="gramEnd"/>
-      <w:r>
-        <w:t xml:space="preserve"> 50</w:t>
-      </w:r>
-    </w:p>
-    <w:p>
-      <w:r>
-        <w:t>Why are these numbers not equal? Pipeline stalls</w:t>
-      </w:r>
-    </w:p>
+        <w:t xml:space="preserve"> 18</w:t>
+      </w:r>
+    </w:p>
+    <w:p>
+      <w:pPr>
+        <w:rPr>
+          <w:b/>
+        </w:rPr>
+      </w:pPr>
+      <w:r>
+        <w:rPr>
+          <w:b/>
+        </w:rPr>
+        <w:t>Screenshot</w:t>
+      </w:r>
+    </w:p>
+    <w:p/>
     <w:p>
       <w:r>
         <w:rPr>
           <w:noProof/>
         </w:rPr>
         <w:drawing>
-          <wp:inline distT="0" distB="0" distL="0" distR="0" wp14:anchorId="3E374264" wp14:editId="1E299850">
-            <wp:extent cx="5731510" cy="3797935"/>
-            <wp:effectExtent l="0" t="0" r="2540" b="0"/>
-            <wp:docPr id="15" name="Picture 15"/>
+          <wp:inline distT="0" distB="0" distL="0" distR="0" wp14:anchorId="645776D5" wp14:editId="3C1748E5">
+            <wp:extent cx="5731510" cy="3843020"/>
+            <wp:effectExtent l="0" t="0" r="2540" b="5080"/>
+            <wp:docPr id="20" name="Picture 20"/>
             <wp:cNvGraphicFramePr>
               <a:graphicFrameLocks xmlns:a="http://schemas.openxmlformats.org/drawingml/2006/main" noChangeAspect="1"/>
             </wp:cNvGraphicFramePr>
@@ -1400,7 +1185,7 @@
                   <pic:spPr>
                     <a:xfrm>
                       <a:off x="0" y="0"/>
-                      <a:ext cx="5731510" cy="3797935"/>
+                      <a:ext cx="5731510" cy="3843020"/>
                     </a:xfrm>
                     <a:prstGeom prst="rect">
                       <a:avLst/>
@@ -1425,6 +1210,7 @@
     <w:p/>
     <w:p/>
     <w:p/>
+    <w:p/>
     <w:p>
       <w:pPr>
         <w:rPr>
@@ -1436,33 +1222,33 @@
           <w:b/>
         </w:rPr>
         <w:lastRenderedPageBreak/>
-        <w:t>Part II</w:t>
-      </w:r>
-    </w:p>
-    <w:p>
-      <w:r>
-        <w:t xml:space="preserve">Number of </w:t>
+        <w:t>Part III</w:t>
+      </w:r>
+    </w:p>
+    <w:p>
+      <w:r>
+        <w:t xml:space="preserve">Number of clock cycles needed to </w:t>
       </w:r>
       <w:proofErr w:type="gramStart"/>
       <w:r>
-        <w:t>instructions :</w:t>
+        <w:t>execute :</w:t>
       </w:r>
       <w:proofErr w:type="gramEnd"/>
       <w:r>
-        <w:t xml:space="preserve"> 38</w:t>
-      </w:r>
-    </w:p>
-    <w:p>
-      <w:r>
-        <w:t xml:space="preserve">Number of clock </w:t>
-      </w:r>
-      <w:proofErr w:type="gramStart"/>
-      <w:r>
-        <w:t>cycles :</w:t>
-      </w:r>
-      <w:proofErr w:type="gramEnd"/>
-      <w:r>
-        <w:t xml:space="preserve"> 53</w:t>
+        <w:t xml:space="preserve"> 10</w:t>
+      </w:r>
+    </w:p>
+    <w:p>
+      <w:pPr>
+        <w:rPr>
+          <w:b/>
+        </w:rPr>
+      </w:pPr>
+      <w:r>
+        <w:rPr>
+          <w:b/>
+        </w:rPr>
+        <w:t>Screenshot</w:t>
       </w:r>
     </w:p>
     <w:p>
@@ -1471,10 +1257,10 @@
           <w:noProof/>
         </w:rPr>
         <w:drawing>
-          <wp:inline distT="0" distB="0" distL="0" distR="0" wp14:anchorId="5C4D6521" wp14:editId="3824598C">
-            <wp:extent cx="5731510" cy="3829050"/>
-            <wp:effectExtent l="0" t="0" r="2540" b="0"/>
-            <wp:docPr id="16" name="Picture 16"/>
+          <wp:inline distT="0" distB="0" distL="0" distR="0" wp14:anchorId="4C004B7A" wp14:editId="565C0108">
+            <wp:extent cx="5731510" cy="3765550"/>
+            <wp:effectExtent l="0" t="0" r="2540" b="6350"/>
+            <wp:docPr id="21" name="Picture 21"/>
             <wp:cNvGraphicFramePr>
               <a:graphicFrameLocks xmlns:a="http://schemas.openxmlformats.org/drawingml/2006/main" noChangeAspect="1"/>
             </wp:cNvGraphicFramePr>
@@ -1494,7 +1280,7 @@
                   <pic:spPr>
                     <a:xfrm>
                       <a:off x="0" y="0"/>
-                      <a:ext cx="5731510" cy="3829050"/>
+                      <a:ext cx="5731510" cy="3765550"/>
                     </a:xfrm>
                     <a:prstGeom prst="rect">
                       <a:avLst/>
@@ -1507,127 +1293,85 @@
         </w:drawing>
       </w:r>
     </w:p>
-    <w:p>
-      <w:pPr>
-        <w:rPr>
-          <w:noProof/>
-        </w:rPr>
-      </w:pPr>
-    </w:p>
-    <w:p>
-      <w:pPr>
-        <w:rPr>
-          <w:noProof/>
-        </w:rPr>
-      </w:pPr>
-    </w:p>
-    <w:p>
-      <w:pPr>
-        <w:rPr>
-          <w:noProof/>
-        </w:rPr>
-      </w:pPr>
-    </w:p>
-    <w:p>
-      <w:pPr>
-        <w:rPr>
-          <w:noProof/>
-        </w:rPr>
-      </w:pPr>
-    </w:p>
-    <w:p>
-      <w:pPr>
-        <w:rPr>
-          <w:noProof/>
-        </w:rPr>
-      </w:pPr>
-    </w:p>
-    <w:p>
-      <w:pPr>
-        <w:rPr>
-          <w:noProof/>
-        </w:rPr>
-      </w:pPr>
-    </w:p>
-    <w:p>
-      <w:pPr>
-        <w:rPr>
-          <w:noProof/>
-        </w:rPr>
-      </w:pPr>
-    </w:p>
-    <w:p>
-      <w:pPr>
-        <w:rPr>
-          <w:noProof/>
-        </w:rPr>
-      </w:pPr>
-    </w:p>
-    <w:p>
-      <w:pPr>
-        <w:rPr>
-          <w:noProof/>
-        </w:rPr>
-      </w:pPr>
-    </w:p>
-    <w:p>
-      <w:pPr>
-        <w:rPr>
-          <w:noProof/>
-        </w:rPr>
-      </w:pPr>
-    </w:p>
-    <w:p>
-      <w:pPr>
-        <w:rPr>
-          <w:noProof/>
-        </w:rPr>
-      </w:pPr>
-    </w:p>
-    <w:p>
-      <w:pPr>
-        <w:rPr>
-          <w:noProof/>
-        </w:rPr>
-      </w:pPr>
-    </w:p>
-    <w:p>
-      <w:pPr>
-        <w:rPr>
-          <w:noProof/>
-        </w:rPr>
-      </w:pPr>
-    </w:p>
-    <w:p>
-      <w:pPr>
-        <w:rPr>
-          <w:noProof/>
-        </w:rPr>
-      </w:pPr>
-    </w:p>
-    <w:p>
-      <w:pPr>
-        <w:rPr>
-          <w:b/>
-          <w:noProof/>
-        </w:rPr>
-      </w:pPr>
-      <w:r>
-        <w:rPr>
-          <w:b/>
-          <w:noProof/>
+    <w:p/>
+    <w:p/>
+    <w:p/>
+    <w:p/>
+    <w:p/>
+    <w:p/>
+    <w:p/>
+    <w:p/>
+    <w:p/>
+    <w:p/>
+    <w:p/>
+    <w:p/>
+    <w:p/>
+    <w:p/>
+    <w:p>
+      <w:pPr>
+        <w:rPr>
+          <w:b/>
+          <w:i/>
+          <w:sz w:val="28"/>
+          <w:szCs w:val="28"/>
+          <w:u w:val="single"/>
+        </w:rPr>
+      </w:pPr>
+      <w:r>
+        <w:rPr>
+          <w:b/>
+          <w:i/>
+          <w:sz w:val="28"/>
+          <w:szCs w:val="28"/>
+          <w:u w:val="single"/>
         </w:rPr>
         <w:lastRenderedPageBreak/>
-        <w:t>Part III</w:t>
-      </w:r>
-    </w:p>
-    <w:p>
-      <w:pPr>
-        <w:rPr>
-          <w:b/>
-          <w:noProof/>
-        </w:rPr>
-      </w:pPr>
+        <w:t>Question 3</w:t>
+      </w:r>
+    </w:p>
+    <w:p>
+      <w:pPr>
+        <w:rPr>
+          <w:b/>
+        </w:rPr>
+      </w:pPr>
+      <w:r>
+        <w:rPr>
+          <w:b/>
+        </w:rPr>
+        <w:t>Part I</w:t>
+      </w:r>
+    </w:p>
+    <w:p>
+      <w:r>
+        <w:t xml:space="preserve">Number of </w:t>
+      </w:r>
+      <w:proofErr w:type="gramStart"/>
+      <w:r>
+        <w:t>instructions :</w:t>
+      </w:r>
+      <w:proofErr w:type="gramEnd"/>
+      <w:r>
+        <w:t xml:space="preserve"> 38</w:t>
+      </w:r>
+    </w:p>
+    <w:p>
+      <w:r>
+        <w:t xml:space="preserve">Number of clock </w:t>
+      </w:r>
+      <w:proofErr w:type="gramStart"/>
+      <w:r>
+        <w:t>cycles :</w:t>
+      </w:r>
+      <w:proofErr w:type="gramEnd"/>
+      <w:r>
+        <w:t xml:space="preserve"> 50</w:t>
+      </w:r>
+    </w:p>
+    <w:p>
+      <w:r>
+        <w:t>Why are these numbers not equal? Pipeline stalls</w:t>
+      </w:r>
     </w:p>
     <w:p>
       <w:r>
@@ -1635,10 +1379,10 @@
           <w:noProof/>
         </w:rPr>
         <w:drawing>
-          <wp:inline distT="0" distB="0" distL="0" distR="0" wp14:anchorId="21B39F6A" wp14:editId="594CD80F">
-            <wp:extent cx="5731510" cy="3810000"/>
+          <wp:inline distT="0" distB="0" distL="0" distR="0" wp14:anchorId="3E374264" wp14:editId="1E299850">
+            <wp:extent cx="5731510" cy="3797935"/>
             <wp:effectExtent l="0" t="0" r="2540" b="0"/>
-            <wp:docPr id="17" name="Picture 17"/>
+            <wp:docPr id="15" name="Picture 15"/>
             <wp:cNvGraphicFramePr>
               <a:graphicFrameLocks xmlns:a="http://schemas.openxmlformats.org/drawingml/2006/main" noChangeAspect="1"/>
             </wp:cNvGraphicFramePr>
@@ -1658,6 +1402,264 @@
                   <pic:spPr>
                     <a:xfrm>
                       <a:off x="0" y="0"/>
+                      <a:ext cx="5731510" cy="3797935"/>
+                    </a:xfrm>
+                    <a:prstGeom prst="rect">
+                      <a:avLst/>
+                    </a:prstGeom>
+                  </pic:spPr>
+                </pic:pic>
+              </a:graphicData>
+            </a:graphic>
+          </wp:inline>
+        </w:drawing>
+      </w:r>
+    </w:p>
+    <w:p/>
+    <w:p/>
+    <w:p/>
+    <w:p/>
+    <w:p/>
+    <w:p/>
+    <w:p/>
+    <w:p/>
+    <w:p/>
+    <w:p/>
+    <w:p/>
+    <w:p/>
+    <w:p>
+      <w:pPr>
+        <w:rPr>
+          <w:b/>
+        </w:rPr>
+      </w:pPr>
+      <w:r>
+        <w:rPr>
+          <w:b/>
+        </w:rPr>
+        <w:lastRenderedPageBreak/>
+        <w:t>Part II</w:t>
+      </w:r>
+    </w:p>
+    <w:p>
+      <w:r>
+        <w:t xml:space="preserve">Number of </w:t>
+      </w:r>
+      <w:proofErr w:type="gramStart"/>
+      <w:r>
+        <w:t>instructions :</w:t>
+      </w:r>
+      <w:proofErr w:type="gramEnd"/>
+      <w:r>
+        <w:t xml:space="preserve"> 38</w:t>
+      </w:r>
+    </w:p>
+    <w:p>
+      <w:r>
+        <w:t xml:space="preserve">Number of clock </w:t>
+      </w:r>
+      <w:proofErr w:type="gramStart"/>
+      <w:r>
+        <w:t>cycles :</w:t>
+      </w:r>
+      <w:proofErr w:type="gramEnd"/>
+      <w:r>
+        <w:t xml:space="preserve"> 53</w:t>
+      </w:r>
+    </w:p>
+    <w:p>
+      <w:r>
+        <w:rPr>
+          <w:noProof/>
+        </w:rPr>
+        <w:drawing>
+          <wp:inline distT="0" distB="0" distL="0" distR="0" wp14:anchorId="5C4D6521" wp14:editId="3824598C">
+            <wp:extent cx="5731510" cy="3829050"/>
+            <wp:effectExtent l="0" t="0" r="2540" b="0"/>
+            <wp:docPr id="16" name="Picture 16"/>
+            <wp:cNvGraphicFramePr>
+              <a:graphicFrameLocks xmlns:a="http://schemas.openxmlformats.org/drawingml/2006/main" noChangeAspect="1"/>
+            </wp:cNvGraphicFramePr>
+            <a:graphic xmlns:a="http://schemas.openxmlformats.org/drawingml/2006/main">
+              <a:graphicData uri="http://schemas.openxmlformats.org/drawingml/2006/picture">
+                <pic:pic xmlns:pic="http://schemas.openxmlformats.org/drawingml/2006/picture">
+                  <pic:nvPicPr>
+                    <pic:cNvPr id="1" name=""/>
+                    <pic:cNvPicPr/>
+                  </pic:nvPicPr>
+                  <pic:blipFill>
+                    <a:blip r:embed="rId17"/>
+                    <a:stretch>
+                      <a:fillRect/>
+                    </a:stretch>
+                  </pic:blipFill>
+                  <pic:spPr>
+                    <a:xfrm>
+                      <a:off x="0" y="0"/>
+                      <a:ext cx="5731510" cy="3829050"/>
+                    </a:xfrm>
+                    <a:prstGeom prst="rect">
+                      <a:avLst/>
+                    </a:prstGeom>
+                  </pic:spPr>
+                </pic:pic>
+              </a:graphicData>
+            </a:graphic>
+          </wp:inline>
+        </w:drawing>
+      </w:r>
+    </w:p>
+    <w:p>
+      <w:pPr>
+        <w:rPr>
+          <w:noProof/>
+        </w:rPr>
+      </w:pPr>
+    </w:p>
+    <w:p>
+      <w:pPr>
+        <w:rPr>
+          <w:noProof/>
+        </w:rPr>
+      </w:pPr>
+    </w:p>
+    <w:p>
+      <w:pPr>
+        <w:rPr>
+          <w:noProof/>
+        </w:rPr>
+      </w:pPr>
+    </w:p>
+    <w:p>
+      <w:pPr>
+        <w:rPr>
+          <w:noProof/>
+        </w:rPr>
+      </w:pPr>
+    </w:p>
+    <w:p>
+      <w:pPr>
+        <w:rPr>
+          <w:noProof/>
+        </w:rPr>
+      </w:pPr>
+    </w:p>
+    <w:p>
+      <w:pPr>
+        <w:rPr>
+          <w:noProof/>
+        </w:rPr>
+      </w:pPr>
+    </w:p>
+    <w:p>
+      <w:pPr>
+        <w:rPr>
+          <w:noProof/>
+        </w:rPr>
+      </w:pPr>
+    </w:p>
+    <w:p>
+      <w:pPr>
+        <w:rPr>
+          <w:noProof/>
+        </w:rPr>
+      </w:pPr>
+    </w:p>
+    <w:p>
+      <w:pPr>
+        <w:rPr>
+          <w:noProof/>
+        </w:rPr>
+      </w:pPr>
+    </w:p>
+    <w:p>
+      <w:pPr>
+        <w:rPr>
+          <w:noProof/>
+        </w:rPr>
+      </w:pPr>
+    </w:p>
+    <w:p>
+      <w:pPr>
+        <w:rPr>
+          <w:noProof/>
+        </w:rPr>
+      </w:pPr>
+    </w:p>
+    <w:p>
+      <w:pPr>
+        <w:rPr>
+          <w:noProof/>
+        </w:rPr>
+      </w:pPr>
+    </w:p>
+    <w:p>
+      <w:pPr>
+        <w:rPr>
+          <w:noProof/>
+        </w:rPr>
+      </w:pPr>
+    </w:p>
+    <w:p>
+      <w:pPr>
+        <w:rPr>
+          <w:noProof/>
+        </w:rPr>
+      </w:pPr>
+    </w:p>
+    <w:p>
+      <w:pPr>
+        <w:rPr>
+          <w:b/>
+          <w:noProof/>
+        </w:rPr>
+      </w:pPr>
+      <w:r>
+        <w:rPr>
+          <w:b/>
+          <w:noProof/>
+        </w:rPr>
+        <w:lastRenderedPageBreak/>
+        <w:t>Part III</w:t>
+      </w:r>
+    </w:p>
+    <w:p>
+      <w:pPr>
+        <w:rPr>
+          <w:b/>
+          <w:noProof/>
+        </w:rPr>
+      </w:pPr>
+    </w:p>
+    <w:p>
+      <w:r>
+        <w:rPr>
+          <w:noProof/>
+        </w:rPr>
+        <w:drawing>
+          <wp:inline distT="0" distB="0" distL="0" distR="0" wp14:anchorId="21B39F6A" wp14:editId="594CD80F">
+            <wp:extent cx="5731510" cy="3810000"/>
+            <wp:effectExtent l="0" t="0" r="2540" b="0"/>
+            <wp:docPr id="17" name="Picture 17"/>
+            <wp:cNvGraphicFramePr>
+              <a:graphicFrameLocks xmlns:a="http://schemas.openxmlformats.org/drawingml/2006/main" noChangeAspect="1"/>
+            </wp:cNvGraphicFramePr>
+            <a:graphic xmlns:a="http://schemas.openxmlformats.org/drawingml/2006/main">
+              <a:graphicData uri="http://schemas.openxmlformats.org/drawingml/2006/picture">
+                <pic:pic xmlns:pic="http://schemas.openxmlformats.org/drawingml/2006/picture">
+                  <pic:nvPicPr>
+                    <pic:cNvPr id="1" name=""/>
+                    <pic:cNvPicPr/>
+                  </pic:nvPicPr>
+                  <pic:blipFill>
+                    <a:blip r:embed="rId18"/>
+                    <a:stretch>
+                      <a:fillRect/>
+                    </a:stretch>
+                  </pic:blipFill>
+                  <pic:spPr>
+                    <a:xfrm>
+                      <a:off x="0" y="0"/>
                       <a:ext cx="5731510" cy="3810000"/>
                     </a:xfrm>
                     <a:prstGeom prst="rect">
@@ -1671,12 +1673,10 @@
         </w:drawing>
       </w:r>
     </w:p>
-    <w:p>
-      <w:bookmarkStart w:id="0" w:name="_GoBack"/>
-      <w:bookmarkEnd w:id="0"/>
-    </w:p>
+    <w:p/>
     <w:p/>
     <w:sectPr>
+      <w:headerReference w:type="default" r:id="rId19"/>
       <w:pgSz w:w="11906" w:h="16838"/>
       <w:pgMar w:top="1440" w:right="1440" w:bottom="1440" w:left="1440" w:header="708" w:footer="708" w:gutter="0"/>
       <w:cols w:space="708"/>
@@ -1684,6 +1684,90 @@
     </w:sectPr>
   </w:body>
 </w:document>
+</file>
+
+<file path=word/endnotes.xml><?xml version="1.0" encoding="utf-8"?>
+<w:endnotes xmlns:wpc="http://schemas.microsoft.com/office/word/2010/wordprocessingCanvas" xmlns:cx="http://schemas.microsoft.com/office/drawing/2014/chartex" xmlns:cx1="http://schemas.microsoft.com/office/drawing/2015/9/8/chartex" xmlns:cx2="http://schemas.microsoft.com/office/drawing/2015/10/21/chartex" xmlns:cx3="http://schemas.microsoft.com/office/drawing/2016/5/9/chartex" xmlns:cx4="http://schemas.microsoft.com/office/drawing/2016/5/10/chartex" xmlns:cx5="http://schemas.microsoft.com/office/drawing/2016/5/11/chartex" xmlns:cx6="http://schemas.microsoft.com/office/drawing/2016/5/12/chartex" xmlns:cx7="http://schemas.microsoft.com/office/drawing/2016/5/13/chartex" xmlns:cx8="http://schemas.microsoft.com/office/drawing/2016/5/14/chartex" xmlns:mc="http://schemas.openxmlformats.org/markup-compatibility/2006" xmlns:aink="http://schemas.microsoft.com/office/drawing/2016/ink" xmlns:am3d="http://schemas.microsoft.com/office/drawing/2017/model3d" xmlns:o="urn:schemas-microsoft-com:office:office" xmlns:r="http://schemas.openxmlformats.org/officeDocument/2006/relationships" xmlns:m="http://schemas.openxmlformats.org/officeDocument/2006/math" xmlns:v="urn:schemas-microsoft-com:vml" xmlns:wp14="http://schemas.microsoft.com/office/word/2010/wordprocessingDrawing" xmlns:wp="http://schemas.openxmlformats.org/drawingml/2006/wordprocessingDrawing" xmlns:w10="urn:schemas-microsoft-com:office:word" xmlns:w="http://schemas.openxmlformats.org/wordprocessingml/2006/main" xmlns:w14="http://schemas.microsoft.com/office/word/2010/wordml" xmlns:w15="http://schemas.microsoft.com/office/word/2012/wordml" xmlns:w16cid="http://schemas.microsoft.com/office/word/2016/wordml/cid" xmlns:w16se="http://schemas.microsoft.com/office/word/2015/wordml/symex" xmlns:wpg="http://schemas.microsoft.com/office/word/2010/wordprocessingGroup" xmlns:wpi="http://schemas.microsoft.com/office/word/2010/wordprocessingInk" xmlns:wne="http://schemas.microsoft.com/office/word/2006/wordml" xmlns:wps="http://schemas.microsoft.com/office/word/2010/wordprocessingShape" mc:Ignorable="w14 w15 w16se w16cid wp14">
+  <w:endnote w:type="separator" w:id="-1">
+    <w:p>
+      <w:pPr>
+        <w:spacing w:after="0" w:line="240" w:lineRule="auto"/>
+      </w:pPr>
+      <w:r>
+        <w:separator/>
+      </w:r>
+    </w:p>
+  </w:endnote>
+  <w:endnote w:type="continuationSeparator" w:id="0">
+    <w:p>
+      <w:pPr>
+        <w:spacing w:after="0" w:line="240" w:lineRule="auto"/>
+      </w:pPr>
+      <w:r>
+        <w:continuationSeparator/>
+      </w:r>
+    </w:p>
+  </w:endnote>
+</w:endnotes>
+</file>
+
+<file path=word/footnotes.xml><?xml version="1.0" encoding="utf-8"?>
+<w:footnotes xmlns:wpc="http://schemas.microsoft.com/office/word/2010/wordprocessingCanvas" xmlns:cx="http://schemas.microsoft.com/office/drawing/2014/chartex" xmlns:cx1="http://schemas.microsoft.com/office/drawing/2015/9/8/chartex" xmlns:cx2="http://schemas.microsoft.com/office/drawing/2015/10/21/chartex" xmlns:cx3="http://schemas.microsoft.com/office/drawing/2016/5/9/chartex" xmlns:cx4="http://schemas.microsoft.com/office/drawing/2016/5/10/chartex" xmlns:cx5="http://schemas.microsoft.com/office/drawing/2016/5/11/chartex" xmlns:cx6="http://schemas.microsoft.com/office/drawing/2016/5/12/chartex" xmlns:cx7="http://schemas.microsoft.com/office/drawing/2016/5/13/chartex" xmlns:cx8="http://schemas.microsoft.com/office/drawing/2016/5/14/chartex" xmlns:mc="http://schemas.openxmlformats.org/markup-compatibility/2006" xmlns:aink="http://schemas.microsoft.com/office/drawing/2016/ink" xmlns:am3d="http://schemas.microsoft.com/office/drawing/2017/model3d" xmlns:o="urn:schemas-microsoft-com:office:office" xmlns:r="http://schemas.openxmlformats.org/officeDocument/2006/relationships" xmlns:m="http://schemas.openxmlformats.org/officeDocument/2006/math" xmlns:v="urn:schemas-microsoft-com:vml" xmlns:wp14="http://schemas.microsoft.com/office/word/2010/wordprocessingDrawing" xmlns:wp="http://schemas.openxmlformats.org/drawingml/2006/wordprocessingDrawing" xmlns:w10="urn:schemas-microsoft-com:office:word" xmlns:w="http://schemas.openxmlformats.org/wordprocessingml/2006/main" xmlns:w14="http://schemas.microsoft.com/office/word/2010/wordml" xmlns:w15="http://schemas.microsoft.com/office/word/2012/wordml" xmlns:w16cid="http://schemas.microsoft.com/office/word/2016/wordml/cid" xmlns:w16se="http://schemas.microsoft.com/office/word/2015/wordml/symex" xmlns:wpg="http://schemas.microsoft.com/office/word/2010/wordprocessingGroup" xmlns:wpi="http://schemas.microsoft.com/office/word/2010/wordprocessingInk" xmlns:wne="http://schemas.microsoft.com/office/word/2006/wordml" xmlns:wps="http://schemas.microsoft.com/office/word/2010/wordprocessingShape" mc:Ignorable="w14 w15 w16se w16cid wp14">
+  <w:footnote w:type="separator" w:id="-1">
+    <w:p>
+      <w:pPr>
+        <w:spacing w:after="0" w:line="240" w:lineRule="auto"/>
+      </w:pPr>
+      <w:r>
+        <w:separator/>
+      </w:r>
+    </w:p>
+  </w:footnote>
+  <w:footnote w:type="continuationSeparator" w:id="0">
+    <w:p>
+      <w:pPr>
+        <w:spacing w:after="0" w:line="240" w:lineRule="auto"/>
+      </w:pPr>
+      <w:r>
+        <w:continuationSeparator/>
+      </w:r>
+    </w:p>
+  </w:footnote>
+</w:footnotes>
+</file>
+
+<file path=word/header1.xml><?xml version="1.0" encoding="utf-8"?>
+<w:hdr xmlns:wpc="http://schemas.microsoft.com/office/word/2010/wordprocessingCanvas" xmlns:cx="http://schemas.microsoft.com/office/drawing/2014/chartex" xmlns:cx1="http://schemas.microsoft.com/office/drawing/2015/9/8/chartex" xmlns:cx2="http://schemas.microsoft.com/office/drawing/2015/10/21/chartex" xmlns:cx3="http://schemas.microsoft.com/office/drawing/2016/5/9/chartex" xmlns:cx4="http://schemas.microsoft.com/office/drawing/2016/5/10/chartex" xmlns:cx5="http://schemas.microsoft.com/office/drawing/2016/5/11/chartex" xmlns:cx6="http://schemas.microsoft.com/office/drawing/2016/5/12/chartex" xmlns:cx7="http://schemas.microsoft.com/office/drawing/2016/5/13/chartex" xmlns:cx8="http://schemas.microsoft.com/office/drawing/2016/5/14/chartex" xmlns:mc="http://schemas.openxmlformats.org/markup-compatibility/2006" xmlns:aink="http://schemas.microsoft.com/office/drawing/2016/ink" xmlns:am3d="http://schemas.microsoft.com/office/drawing/2017/model3d" xmlns:o="urn:schemas-microsoft-com:office:office" xmlns:r="http://schemas.openxmlformats.org/officeDocument/2006/relationships" xmlns:m="http://schemas.openxmlformats.org/officeDocument/2006/math" xmlns:v="urn:schemas-microsoft-com:vml" xmlns:wp14="http://schemas.microsoft.com/office/word/2010/wordprocessingDrawing" xmlns:wp="http://schemas.openxmlformats.org/drawingml/2006/wordprocessingDrawing" xmlns:w10="urn:schemas-microsoft-com:office:word" xmlns:w="http://schemas.openxmlformats.org/wordprocessingml/2006/main" xmlns:w14="http://schemas.microsoft.com/office/word/2010/wordml" xmlns:w15="http://schemas.microsoft.com/office/word/2012/wordml" xmlns:w16cid="http://schemas.microsoft.com/office/word/2016/wordml/cid" xmlns:w16se="http://schemas.microsoft.com/office/word/2015/wordml/symex" xmlns:wpg="http://schemas.microsoft.com/office/word/2010/wordprocessingGroup" xmlns:wpi="http://schemas.microsoft.com/office/word/2010/wordprocessingInk" xmlns:wne="http://schemas.microsoft.com/office/word/2006/wordml" xmlns:wps="http://schemas.microsoft.com/office/word/2010/wordprocessingShape" mc:Ignorable="w14 w15 w16se w16cid wp14">
+  <w:p>
+    <w:pPr>
+      <w:pStyle w:val="Header"/>
+    </w:pPr>
+    <w:proofErr w:type="gramStart"/>
+    <w:r>
+      <w:t>Name :</w:t>
+    </w:r>
+    <w:proofErr w:type="gramEnd"/>
+    <w:r>
+      <w:t xml:space="preserve"> Ciarán Coady</w:t>
+    </w:r>
+  </w:p>
+  <w:p>
+    <w:pPr>
+      <w:pStyle w:val="Header"/>
+    </w:pPr>
+    <w:r>
+      <w:t xml:space="preserve">Student </w:t>
+    </w:r>
+    <w:proofErr w:type="gramStart"/>
+    <w:r>
+      <w:t>Number :</w:t>
+    </w:r>
+    <w:proofErr w:type="gramEnd"/>
+    <w:r>
+      <w:t xml:space="preserve"> 17326951</w:t>
+    </w:r>
+  </w:p>
+</w:hdr>
 </file>
 
 <file path=word/styles.xml><?xml version="1.0" encoding="utf-8"?>
@@ -2141,6 +2225,50 @@
       <w:szCs w:val="18"/>
     </w:rPr>
   </w:style>
+  <w:style w:type="paragraph" w:styleId="Header">
+    <w:name w:val="header"/>
+    <w:basedOn w:val="Normal"/>
+    <w:link w:val="HeaderChar"/>
+    <w:uiPriority w:val="99"/>
+    <w:unhideWhenUsed/>
+    <w:rsid w:val="00764D41"/>
+    <w:pPr>
+      <w:tabs>
+        <w:tab w:val="center" w:pos="4513"/>
+        <w:tab w:val="right" w:pos="9026"/>
+      </w:tabs>
+      <w:spacing w:after="0" w:line="240" w:lineRule="auto"/>
+    </w:pPr>
+  </w:style>
+  <w:style w:type="character" w:customStyle="1" w:styleId="HeaderChar">
+    <w:name w:val="Header Char"/>
+    <w:basedOn w:val="DefaultParagraphFont"/>
+    <w:link w:val="Header"/>
+    <w:uiPriority w:val="99"/>
+    <w:rsid w:val="00764D41"/>
+  </w:style>
+  <w:style w:type="paragraph" w:styleId="Footer">
+    <w:name w:val="footer"/>
+    <w:basedOn w:val="Normal"/>
+    <w:link w:val="FooterChar"/>
+    <w:uiPriority w:val="99"/>
+    <w:unhideWhenUsed/>
+    <w:rsid w:val="00764D41"/>
+    <w:pPr>
+      <w:tabs>
+        <w:tab w:val="center" w:pos="4513"/>
+        <w:tab w:val="right" w:pos="9026"/>
+      </w:tabs>
+      <w:spacing w:after="0" w:line="240" w:lineRule="auto"/>
+    </w:pPr>
+  </w:style>
+  <w:style w:type="character" w:customStyle="1" w:styleId="FooterChar">
+    <w:name w:val="Footer Char"/>
+    <w:basedOn w:val="DefaultParagraphFont"/>
+    <w:link w:val="Footer"/>
+    <w:uiPriority w:val="99"/>
+    <w:rsid w:val="00764D41"/>
+  </w:style>
 </w:styles>
 </file>
 

</xml_diff>

<commit_message>
added explaination for part II
</commit_message>
<xml_diff>
--- a/t4/t4.docx
+++ b/t4/t4.docx
@@ -44,8 +44,6 @@
         </w:rPr>
         <w:t>1</w:t>
       </w:r>
-      <w:bookmarkStart w:id="0" w:name="_GoBack"/>
-      <w:bookmarkEnd w:id="0"/>
     </w:p>
     <w:p>
       <w:pPr>
@@ -1048,6 +1046,22 @@
       </w:r>
     </w:p>
     <w:p>
+      <w:r>
+        <w:t>Resulting value of R</w:t>
+      </w:r>
+      <w:proofErr w:type="gramStart"/>
+      <w:r>
+        <w:t>1 :</w:t>
+      </w:r>
+      <w:proofErr w:type="gramEnd"/>
+      <w:r>
+        <w:t xml:space="preserve"> Hex 0x15 == </w:t>
+      </w:r>
+      <w:r>
+        <w:t>21</w:t>
+      </w:r>
+    </w:p>
+    <w:p>
       <w:pPr>
         <w:rPr>
           <w:b/>
@@ -1125,7 +1139,6 @@
         <w:rPr>
           <w:b/>
         </w:rPr>
-        <w:lastRenderedPageBreak/>
         <w:t>Part II</w:t>
       </w:r>
     </w:p>
@@ -1140,6 +1153,19 @@
       <w:proofErr w:type="gramEnd"/>
       <w:r>
         <w:t xml:space="preserve"> 18</w:t>
+      </w:r>
+    </w:p>
+    <w:p>
+      <w:r>
+        <w:t>Resulting value of R</w:t>
+      </w:r>
+      <w:proofErr w:type="gramStart"/>
+      <w:r>
+        <w:t>1 :</w:t>
+      </w:r>
+      <w:proofErr w:type="gramEnd"/>
+      <w:r>
+        <w:t xml:space="preserve"> Hex 0x15 == 21</w:t>
       </w:r>
     </w:p>
     <w:p>
@@ -1221,7 +1247,6 @@
         <w:rPr>
           <w:b/>
         </w:rPr>
-        <w:lastRenderedPageBreak/>
         <w:t>Part III</w:t>
       </w:r>
     </w:p>
@@ -1236,6 +1261,31 @@
       <w:proofErr w:type="gramEnd"/>
       <w:r>
         <w:t xml:space="preserve"> 10</w:t>
+      </w:r>
+    </w:p>
+    <w:p>
+      <w:r>
+        <w:t>Resulting value of R</w:t>
+      </w:r>
+      <w:proofErr w:type="gramStart"/>
+      <w:r>
+        <w:t>1 :</w:t>
+      </w:r>
+      <w:proofErr w:type="gramEnd"/>
+      <w:r>
+        <w:t xml:space="preserve"> Hex 0x</w:t>
+      </w:r>
+      <w:r>
+        <w:t>0</w:t>
+      </w:r>
+      <w:r>
+        <w:t>6</w:t>
+      </w:r>
+      <w:r>
+        <w:t xml:space="preserve"> == </w:t>
+      </w:r>
+      <w:r>
+        <w:t>6</w:t>
       </w:r>
     </w:p>
     <w:p>
@@ -1293,20 +1343,142 @@
         </w:drawing>
       </w:r>
     </w:p>
-    <w:p/>
-    <w:p/>
-    <w:p/>
-    <w:p/>
-    <w:p/>
-    <w:p/>
-    <w:p/>
-    <w:p/>
-    <w:p/>
-    <w:p/>
-    <w:p/>
-    <w:p/>
-    <w:p/>
-    <w:p/>
+    <w:p>
+      <w:pPr>
+        <w:jc w:val="center"/>
+        <w:rPr>
+          <w:b/>
+        </w:rPr>
+      </w:pPr>
+      <w:r>
+        <w:rPr>
+          <w:b/>
+        </w:rPr>
+        <w:t>Explain in detail why the results and number of clock cycles are different</w:t>
+      </w:r>
+      <w:r>
+        <w:rPr>
+          <w:b/>
+        </w:rPr>
+        <w:t>?</w:t>
+      </w:r>
+    </w:p>
+    <w:p>
+      <w:r>
+        <w:t xml:space="preserve">The number of clock cycles are different because in part 1 we have </w:t>
+      </w:r>
+      <w:proofErr w:type="spellStart"/>
+      <w:r>
+        <w:t>alu</w:t>
+      </w:r>
+      <w:proofErr w:type="spellEnd"/>
+      <w:r>
+        <w:t xml:space="preserve"> forwarding enabled. This means that we can immediately get access to the result of the </w:t>
+      </w:r>
+      <w:proofErr w:type="spellStart"/>
+      <w:r>
+        <w:t>alu</w:t>
+      </w:r>
+      <w:proofErr w:type="spellEnd"/>
+      <w:r>
+        <w:t xml:space="preserve"> operation after its is completed. This is facilitated by O0 and O1. This means that we can get the new values </w:t>
+      </w:r>
+      <w:r>
+        <w:t>in the</w:t>
+      </w:r>
+      <w:r>
+        <w:t xml:space="preserve"> following instruction executions even before it has been written back thus preventing data hazard pipeline stalls.</w:t>
+      </w:r>
+    </w:p>
+    <w:p>
+      <w:r>
+        <w:t xml:space="preserve">In part 2 with </w:t>
+      </w:r>
+      <w:proofErr w:type="spellStart"/>
+      <w:r>
+        <w:t>alu</w:t>
+      </w:r>
+      <w:proofErr w:type="spellEnd"/>
+      <w:r>
+        <w:t xml:space="preserve"> interlock we have no such facility, and thus whenever a</w:t>
+      </w:r>
+      <w:r>
+        <w:t>n</w:t>
+      </w:r>
+      <w:r>
+        <w:t xml:space="preserve"> instruction is executed</w:t>
+      </w:r>
+      <w:r>
+        <w:t>,</w:t>
+      </w:r>
+      <w:r>
+        <w:t xml:space="preserve"> we must wait for the </w:t>
+      </w:r>
+      <w:proofErr w:type="spellStart"/>
+      <w:r>
+        <w:t>alu</w:t>
+      </w:r>
+      <w:proofErr w:type="spellEnd"/>
+      <w:r>
+        <w:t xml:space="preserve"> operation to be written back </w:t>
+      </w:r>
+      <w:r>
+        <w:t xml:space="preserve">(in that case where we have a data hazard) </w:t>
+      </w:r>
+      <w:r>
+        <w:t>before we can continue with the next operation</w:t>
+      </w:r>
+      <w:r>
+        <w:t xml:space="preserve">. This results in </w:t>
+      </w:r>
+      <w:r>
+        <w:t>the same number of instructions taking more cycles to execute due to these pipeline stalls</w:t>
+      </w:r>
+      <w:r>
+        <w:t xml:space="preserve"> while waiting for the write back to be complete</w:t>
+      </w:r>
+      <w:r>
+        <w:t>d</w:t>
+      </w:r>
+      <w:r>
+        <w:t>.</w:t>
+      </w:r>
+    </w:p>
+    <w:p>
+      <w:r>
+        <w:t>Regardless of execution time, we obtain the correct answer in both parts I and II. This is because we ensure that we use the most up to date version of each register and give adequate time for updates to propagate.</w:t>
+      </w:r>
+    </w:p>
+    <w:p>
+      <w:r>
+        <w:lastRenderedPageBreak/>
+        <w:t xml:space="preserve">In part III, it takes the same amount of cycles as </w:t>
+      </w:r>
+      <w:proofErr w:type="spellStart"/>
+      <w:r>
+        <w:t>alu</w:t>
+      </w:r>
+      <w:proofErr w:type="spellEnd"/>
+      <w:r>
+        <w:t xml:space="preserve"> forwarding, but we do not care whether updates have propagated, thus we get an incorrect answer as we proceed ahead with </w:t>
+      </w:r>
+      <w:proofErr w:type="spellStart"/>
+      <w:r>
+        <w:t>alu</w:t>
+      </w:r>
+      <w:proofErr w:type="spellEnd"/>
+      <w:r>
+        <w:t xml:space="preserve"> operations even though the results of the last </w:t>
+      </w:r>
+      <w:proofErr w:type="spellStart"/>
+      <w:r>
+        <w:t>alu</w:t>
+      </w:r>
+      <w:proofErr w:type="spellEnd"/>
+      <w:r>
+        <w:t xml:space="preserve"> operation have not been given time to update the registers.</w:t>
+      </w:r>
+    </w:p>
     <w:p>
       <w:pPr>
         <w:rPr>
@@ -1317,6 +1489,8 @@
           <w:u w:val="single"/>
         </w:rPr>
       </w:pPr>
+      <w:bookmarkStart w:id="0" w:name="_GoBack"/>
+      <w:bookmarkEnd w:id="0"/>
       <w:r>
         <w:rPr>
           <w:b/>
@@ -1325,7 +1499,6 @@
           <w:szCs w:val="28"/>
           <w:u w:val="single"/>
         </w:rPr>
-        <w:lastRenderedPageBreak/>
         <w:t>Question 3</w:t>
       </w:r>
     </w:p>
@@ -1437,7 +1610,6 @@
         <w:rPr>
           <w:b/>
         </w:rPr>
-        <w:lastRenderedPageBreak/>
         <w:t>Part II</w:t>
       </w:r>
     </w:p>
@@ -1619,7 +1791,6 @@
           <w:b/>
           <w:noProof/>
         </w:rPr>
-        <w:lastRenderedPageBreak/>
         <w:t>Part III</w:t>
       </w:r>
     </w:p>

</xml_diff>

<commit_message>
finished elaborations and fixed some mistakes in question 1
</commit_message>
<xml_diff>
--- a/t4/t4.docx
+++ b/t4/t4.docx
@@ -96,195 +96,6 @@
             <wp:extent cx="5731510" cy="3879850"/>
             <wp:effectExtent l="0" t="0" r="2540" b="6350"/>
             <wp:docPr id="3" name="Picture 3"/>
-            <wp:cNvGraphicFramePr>
-              <a:graphicFrameLocks xmlns:a="http://schemas.openxmlformats.org/drawingml/2006/main" noChangeAspect="1"/>
-            </wp:cNvGraphicFramePr>
-            <a:graphic xmlns:a="http://schemas.openxmlformats.org/drawingml/2006/main">
-              <a:graphicData uri="http://schemas.openxmlformats.org/drawingml/2006/picture">
-                <pic:pic xmlns:pic="http://schemas.openxmlformats.org/drawingml/2006/picture">
-                  <pic:nvPicPr>
-                    <pic:cNvPr id="1" name=""/>
-                    <pic:cNvPicPr/>
-                  </pic:nvPicPr>
-                  <pic:blipFill>
-                    <a:blip r:embed="rId6"/>
-                    <a:stretch>
-                      <a:fillRect/>
-                    </a:stretch>
-                  </pic:blipFill>
-                  <pic:spPr>
-                    <a:xfrm>
-                      <a:off x="0" y="0"/>
-                      <a:ext cx="5731510" cy="3879850"/>
-                    </a:xfrm>
-                    <a:prstGeom prst="rect">
-                      <a:avLst/>
-                    </a:prstGeom>
-                  </pic:spPr>
-                </pic:pic>
-              </a:graphicData>
-            </a:graphic>
-          </wp:inline>
-        </w:drawing>
-      </w:r>
-    </w:p>
-    <w:p>
-      <w:pPr>
-        <w:rPr>
-          <w:b/>
-          <w:i/>
-        </w:rPr>
-      </w:pPr>
-    </w:p>
-    <w:p>
-      <w:pPr>
-        <w:rPr>
-          <w:b/>
-          <w:i/>
-        </w:rPr>
-      </w:pPr>
-    </w:p>
-    <w:p>
-      <w:pPr>
-        <w:rPr>
-          <w:b/>
-          <w:i/>
-        </w:rPr>
-      </w:pPr>
-    </w:p>
-    <w:p>
-      <w:pPr>
-        <w:rPr>
-          <w:b/>
-          <w:i/>
-        </w:rPr>
-      </w:pPr>
-    </w:p>
-    <w:p>
-      <w:pPr>
-        <w:rPr>
-          <w:b/>
-          <w:i/>
-        </w:rPr>
-      </w:pPr>
-    </w:p>
-    <w:p>
-      <w:pPr>
-        <w:rPr>
-          <w:b/>
-          <w:i/>
-        </w:rPr>
-      </w:pPr>
-    </w:p>
-    <w:p>
-      <w:pPr>
-        <w:rPr>
-          <w:b/>
-          <w:i/>
-        </w:rPr>
-      </w:pPr>
-    </w:p>
-    <w:p>
-      <w:pPr>
-        <w:rPr>
-          <w:b/>
-          <w:i/>
-        </w:rPr>
-      </w:pPr>
-    </w:p>
-    <w:p>
-      <w:pPr>
-        <w:rPr>
-          <w:b/>
-          <w:i/>
-        </w:rPr>
-      </w:pPr>
-    </w:p>
-    <w:p>
-      <w:pPr>
-        <w:rPr>
-          <w:b/>
-          <w:i/>
-        </w:rPr>
-      </w:pPr>
-    </w:p>
-    <w:p>
-      <w:pPr>
-        <w:rPr>
-          <w:b/>
-          <w:i/>
-        </w:rPr>
-      </w:pPr>
-      <w:r>
-        <w:rPr>
-          <w:b/>
-          <w:i/>
-        </w:rPr>
-        <w:lastRenderedPageBreak/>
-        <w:t>PT</w:t>
-      </w:r>
-      <w:r>
-        <w:rPr>
-          <w:b/>
-          <w:i/>
-        </w:rPr>
-        <w:t>2</w:t>
-      </w:r>
-    </w:p>
-    <w:p>
-      <w:pPr>
-        <w:rPr>
-          <w:b/>
-        </w:rPr>
-      </w:pPr>
-      <w:r>
-        <w:rPr>
-          <w:b/>
-        </w:rPr>
-        <w:t>Instructions</w:t>
-      </w:r>
-    </w:p>
-    <w:p>
-      <w:r>
-        <w:t>ADD R1, R1, R1</w:t>
-      </w:r>
-    </w:p>
-    <w:p>
-      <w:r>
-        <w:t>NOP -, -, -</w:t>
-      </w:r>
-    </w:p>
-    <w:p>
-      <w:r>
-        <w:t>ADD R1, R1, R</w:t>
-      </w:r>
-      <w:r>
-        <w:t>1</w:t>
-      </w:r>
-    </w:p>
-    <w:p>
-      <w:pPr>
-        <w:rPr>
-          <w:b/>
-        </w:rPr>
-      </w:pPr>
-      <w:r>
-        <w:rPr>
-          <w:b/>
-        </w:rPr>
-        <w:t>Screenshot</w:t>
-      </w:r>
-    </w:p>
-    <w:p>
-      <w:r>
-        <w:rPr>
-          <w:noProof/>
-        </w:rPr>
-        <w:drawing>
-          <wp:inline distT="0" distB="0" distL="0" distR="0" wp14:anchorId="45EA998B" wp14:editId="73DB5BDA">
-            <wp:extent cx="5731510" cy="3765550"/>
-            <wp:effectExtent l="0" t="0" r="2540" b="6350"/>
-            <wp:docPr id="4" name="Picture 4"/>
             <wp:cNvGraphicFramePr>
               <a:graphicFrameLocks xmlns:a="http://schemas.openxmlformats.org/drawingml/2006/main" noChangeAspect="1"/>
             </wp:cNvGraphicFramePr>
@@ -304,7 +115,7 @@
                   <pic:spPr>
                     <a:xfrm>
                       <a:off x="0" y="0"/>
-                      <a:ext cx="5731510" cy="3765550"/>
+                      <a:ext cx="5731510" cy="3879850"/>
                     </a:xfrm>
                     <a:prstGeom prst="rect">
                       <a:avLst/>
@@ -317,17 +128,86 @@
         </w:drawing>
       </w:r>
     </w:p>
-    <w:p/>
-    <w:p/>
-    <w:p/>
-    <w:p/>
-    <w:p/>
-    <w:p/>
-    <w:p/>
-    <w:p/>
-    <w:p/>
-    <w:p/>
-    <w:p/>
+    <w:p>
+      <w:pPr>
+        <w:rPr>
+          <w:b/>
+          <w:i/>
+        </w:rPr>
+      </w:pPr>
+    </w:p>
+    <w:p>
+      <w:pPr>
+        <w:rPr>
+          <w:b/>
+          <w:i/>
+        </w:rPr>
+      </w:pPr>
+    </w:p>
+    <w:p>
+      <w:pPr>
+        <w:rPr>
+          <w:b/>
+          <w:i/>
+        </w:rPr>
+      </w:pPr>
+    </w:p>
+    <w:p>
+      <w:pPr>
+        <w:rPr>
+          <w:b/>
+          <w:i/>
+        </w:rPr>
+      </w:pPr>
+    </w:p>
+    <w:p>
+      <w:pPr>
+        <w:rPr>
+          <w:b/>
+          <w:i/>
+        </w:rPr>
+      </w:pPr>
+    </w:p>
+    <w:p>
+      <w:pPr>
+        <w:rPr>
+          <w:b/>
+          <w:i/>
+        </w:rPr>
+      </w:pPr>
+    </w:p>
+    <w:p>
+      <w:pPr>
+        <w:rPr>
+          <w:b/>
+          <w:i/>
+        </w:rPr>
+      </w:pPr>
+    </w:p>
+    <w:p>
+      <w:pPr>
+        <w:rPr>
+          <w:b/>
+          <w:i/>
+        </w:rPr>
+      </w:pPr>
+    </w:p>
+    <w:p>
+      <w:pPr>
+        <w:rPr>
+          <w:b/>
+          <w:i/>
+        </w:rPr>
+      </w:pPr>
+    </w:p>
+    <w:p>
+      <w:pPr>
+        <w:rPr>
+          <w:b/>
+          <w:i/>
+        </w:rPr>
+      </w:pPr>
+    </w:p>
     <w:p>
       <w:pPr>
         <w:rPr>
@@ -348,25 +228,38 @@
           <w:b/>
           <w:i/>
         </w:rPr>
-        <w:t>3</w:t>
-      </w:r>
-    </w:p>
-    <w:p>
-      <w:pPr>
-        <w:rPr>
-          <w:b/>
-        </w:rPr>
-      </w:pPr>
-      <w:r>
-        <w:rPr>
-          <w:b/>
-        </w:rPr>
-        <w:t>Instruction</w:t>
-      </w:r>
-    </w:p>
-    <w:p>
-      <w:r>
-        <w:t>ST R1, R1, 00</w:t>
+        <w:t>2</w:t>
+      </w:r>
+    </w:p>
+    <w:p>
+      <w:pPr>
+        <w:rPr>
+          <w:b/>
+        </w:rPr>
+      </w:pPr>
+      <w:r>
+        <w:rPr>
+          <w:b/>
+        </w:rPr>
+        <w:t>Instructions</w:t>
+      </w:r>
+    </w:p>
+    <w:p>
+      <w:r>
+        <w:t>ADD R1, R1, R1</w:t>
+      </w:r>
+    </w:p>
+    <w:p>
+      <w:r>
+        <w:t>ADD R2, R2, R2</w:t>
+      </w:r>
+    </w:p>
+    <w:p>
+      <w:r>
+        <w:t>ADD R1, R1, R</w:t>
+      </w:r>
+      <w:r>
+        <w:t>2</w:t>
       </w:r>
     </w:p>
     <w:p>
@@ -388,10 +281,10 @@
           <w:noProof/>
         </w:rPr>
         <w:drawing>
-          <wp:inline distT="0" distB="0" distL="0" distR="0" wp14:anchorId="3A7221C5" wp14:editId="1408E80F">
-            <wp:extent cx="5731510" cy="3858895"/>
-            <wp:effectExtent l="0" t="0" r="2540" b="8255"/>
-            <wp:docPr id="5" name="Picture 5"/>
+          <wp:inline distT="0" distB="0" distL="0" distR="0" wp14:anchorId="3EAD3F70" wp14:editId="4A6762C7">
+            <wp:extent cx="5731510" cy="3731260"/>
+            <wp:effectExtent l="0" t="0" r="2540" b="2540"/>
+            <wp:docPr id="22" name="Picture 22"/>
             <wp:cNvGraphicFramePr>
               <a:graphicFrameLocks xmlns:a="http://schemas.openxmlformats.org/drawingml/2006/main" noChangeAspect="1"/>
             </wp:cNvGraphicFramePr>
@@ -411,7 +304,7 @@
                   <pic:spPr>
                     <a:xfrm>
                       <a:off x="0" y="0"/>
-                      <a:ext cx="5731510" cy="3858895"/>
+                      <a:ext cx="5731510" cy="3731260"/>
                     </a:xfrm>
                     <a:prstGeom prst="rect">
                       <a:avLst/>
@@ -435,8 +328,6 @@
     <w:p/>
     <w:p/>
     <w:p/>
-    <w:p/>
-    <w:p/>
     <w:p>
       <w:pPr>
         <w:rPr>
@@ -457,7 +348,7 @@
           <w:b/>
           <w:i/>
         </w:rPr>
-        <w:t>4</w:t>
+        <w:t>3</w:t>
       </w:r>
     </w:p>
     <w:p>
@@ -497,119 +388,10 @@
           <w:noProof/>
         </w:rPr>
         <w:drawing>
-          <wp:inline distT="0" distB="0" distL="0" distR="0" wp14:anchorId="44316AD7" wp14:editId="36DC8CFA">
+          <wp:inline distT="0" distB="0" distL="0" distR="0" wp14:anchorId="3A7221C5" wp14:editId="1408E80F">
             <wp:extent cx="5731510" cy="3858895"/>
             <wp:effectExtent l="0" t="0" r="2540" b="8255"/>
-            <wp:docPr id="6" name="Picture 6"/>
-            <wp:cNvGraphicFramePr>
-              <a:graphicFrameLocks xmlns:a="http://schemas.openxmlformats.org/drawingml/2006/main" noChangeAspect="1"/>
-            </wp:cNvGraphicFramePr>
-            <a:graphic xmlns:a="http://schemas.openxmlformats.org/drawingml/2006/main">
-              <a:graphicData uri="http://schemas.openxmlformats.org/drawingml/2006/picture">
-                <pic:pic xmlns:pic="http://schemas.openxmlformats.org/drawingml/2006/picture">
-                  <pic:nvPicPr>
-                    <pic:cNvPr id="1" name=""/>
-                    <pic:cNvPicPr/>
-                  </pic:nvPicPr>
-                  <pic:blipFill>
-                    <a:blip r:embed="rId8"/>
-                    <a:stretch>
-                      <a:fillRect/>
-                    </a:stretch>
-                  </pic:blipFill>
-                  <pic:spPr>
-                    <a:xfrm>
-                      <a:off x="0" y="0"/>
-                      <a:ext cx="5731510" cy="3858895"/>
-                    </a:xfrm>
-                    <a:prstGeom prst="rect">
-                      <a:avLst/>
-                    </a:prstGeom>
-                  </pic:spPr>
-                </pic:pic>
-              </a:graphicData>
-            </a:graphic>
-          </wp:inline>
-        </w:drawing>
-      </w:r>
-    </w:p>
-    <w:p/>
-    <w:p/>
-    <w:p/>
-    <w:p/>
-    <w:p/>
-    <w:p/>
-    <w:p/>
-    <w:p/>
-    <w:p/>
-    <w:p/>
-    <w:p/>
-    <w:p/>
-    <w:p/>
-    <w:p>
-      <w:pPr>
-        <w:rPr>
-          <w:b/>
-          <w:i/>
-        </w:rPr>
-      </w:pPr>
-      <w:r>
-        <w:rPr>
-          <w:b/>
-          <w:i/>
-        </w:rPr>
-        <w:lastRenderedPageBreak/>
-        <w:t>PT</w:t>
-      </w:r>
-      <w:r>
-        <w:rPr>
-          <w:b/>
-          <w:i/>
-        </w:rPr>
-        <w:t>5</w:t>
-      </w:r>
-    </w:p>
-    <w:p>
-      <w:pPr>
-        <w:rPr>
-          <w:b/>
-        </w:rPr>
-      </w:pPr>
-      <w:r>
-        <w:rPr>
-          <w:b/>
-        </w:rPr>
-        <w:t>Instruction</w:t>
-      </w:r>
-    </w:p>
-    <w:p>
-      <w:r>
-        <w:t>LD R1, R0, 00</w:t>
-      </w:r>
-    </w:p>
-    <w:p>
-      <w:pPr>
-        <w:rPr>
-          <w:b/>
-        </w:rPr>
-      </w:pPr>
-      <w:r>
-        <w:rPr>
-          <w:b/>
-        </w:rPr>
-        <w:t>Screenshot</w:t>
-      </w:r>
-    </w:p>
-    <w:p>
-      <w:r>
-        <w:rPr>
-          <w:noProof/>
-        </w:rPr>
-        <w:drawing>
-          <wp:inline distT="0" distB="0" distL="0" distR="0" wp14:anchorId="3DC24C84" wp14:editId="55935999">
-            <wp:extent cx="5731510" cy="3848735"/>
-            <wp:effectExtent l="0" t="0" r="2540" b="0"/>
-            <wp:docPr id="7" name="Picture 7"/>
+            <wp:docPr id="5" name="Picture 5"/>
             <wp:cNvGraphicFramePr>
               <a:graphicFrameLocks xmlns:a="http://schemas.openxmlformats.org/drawingml/2006/main" noChangeAspect="1"/>
             </wp:cNvGraphicFramePr>
@@ -629,7 +411,7 @@
                   <pic:spPr>
                     <a:xfrm>
                       <a:off x="0" y="0"/>
-                      <a:ext cx="5731510" cy="3848735"/>
+                      <a:ext cx="5731510" cy="3858895"/>
                     </a:xfrm>
                     <a:prstGeom prst="rect">
                       <a:avLst/>
@@ -668,14 +450,14 @@
           <w:i/>
         </w:rPr>
         <w:lastRenderedPageBreak/>
-        <w:t>P</w:t>
-      </w:r>
-      <w:r>
-        <w:rPr>
-          <w:b/>
-          <w:i/>
-        </w:rPr>
-        <w:t>T6</w:t>
+        <w:t>PT</w:t>
+      </w:r>
+      <w:r>
+        <w:rPr>
+          <w:b/>
+          <w:i/>
+        </w:rPr>
+        <w:t>4</w:t>
       </w:r>
     </w:p>
     <w:p>
@@ -690,26 +472,10 @@
         </w:rPr>
         <w:t>Instruction</w:t>
       </w:r>
-      <w:r>
-        <w:rPr>
-          <w:b/>
-        </w:rPr>
-        <w:t>s</w:t>
-      </w:r>
-    </w:p>
-    <w:p>
-      <w:proofErr w:type="spellStart"/>
-      <w:r>
-        <w:t>ANDi</w:t>
-      </w:r>
-      <w:proofErr w:type="spellEnd"/>
-      <w:r>
-        <w:t xml:space="preserve"> R2, R2, 01</w:t>
-      </w:r>
-    </w:p>
-    <w:p>
-      <w:r>
-        <w:t>BEQZ -, R2, 08</w:t>
+    </w:p>
+    <w:p>
+      <w:r>
+        <w:t>ST R1, R1, 00</w:t>
       </w:r>
     </w:p>
     <w:p>
@@ -731,10 +497,119 @@
           <w:noProof/>
         </w:rPr>
         <w:drawing>
-          <wp:inline distT="0" distB="0" distL="0" distR="0" wp14:anchorId="6C88CA2D" wp14:editId="78B6EB60">
-            <wp:extent cx="5731510" cy="3858260"/>
-            <wp:effectExtent l="0" t="0" r="2540" b="8890"/>
-            <wp:docPr id="1" name="Picture 1"/>
+          <wp:inline distT="0" distB="0" distL="0" distR="0" wp14:anchorId="44316AD7" wp14:editId="36DC8CFA">
+            <wp:extent cx="5731510" cy="3858895"/>
+            <wp:effectExtent l="0" t="0" r="2540" b="8255"/>
+            <wp:docPr id="6" name="Picture 6"/>
+            <wp:cNvGraphicFramePr>
+              <a:graphicFrameLocks xmlns:a="http://schemas.openxmlformats.org/drawingml/2006/main" noChangeAspect="1"/>
+            </wp:cNvGraphicFramePr>
+            <a:graphic xmlns:a="http://schemas.openxmlformats.org/drawingml/2006/main">
+              <a:graphicData uri="http://schemas.openxmlformats.org/drawingml/2006/picture">
+                <pic:pic xmlns:pic="http://schemas.openxmlformats.org/drawingml/2006/picture">
+                  <pic:nvPicPr>
+                    <pic:cNvPr id="1" name=""/>
+                    <pic:cNvPicPr/>
+                  </pic:nvPicPr>
+                  <pic:blipFill>
+                    <a:blip r:embed="rId9"/>
+                    <a:stretch>
+                      <a:fillRect/>
+                    </a:stretch>
+                  </pic:blipFill>
+                  <pic:spPr>
+                    <a:xfrm>
+                      <a:off x="0" y="0"/>
+                      <a:ext cx="5731510" cy="3858895"/>
+                    </a:xfrm>
+                    <a:prstGeom prst="rect">
+                      <a:avLst/>
+                    </a:prstGeom>
+                  </pic:spPr>
+                </pic:pic>
+              </a:graphicData>
+            </a:graphic>
+          </wp:inline>
+        </w:drawing>
+      </w:r>
+    </w:p>
+    <w:p/>
+    <w:p/>
+    <w:p/>
+    <w:p/>
+    <w:p/>
+    <w:p/>
+    <w:p/>
+    <w:p/>
+    <w:p/>
+    <w:p/>
+    <w:p/>
+    <w:p/>
+    <w:p/>
+    <w:p>
+      <w:pPr>
+        <w:rPr>
+          <w:b/>
+          <w:i/>
+        </w:rPr>
+      </w:pPr>
+      <w:r>
+        <w:rPr>
+          <w:b/>
+          <w:i/>
+        </w:rPr>
+        <w:lastRenderedPageBreak/>
+        <w:t>PT</w:t>
+      </w:r>
+      <w:r>
+        <w:rPr>
+          <w:b/>
+          <w:i/>
+        </w:rPr>
+        <w:t>5</w:t>
+      </w:r>
+    </w:p>
+    <w:p>
+      <w:pPr>
+        <w:rPr>
+          <w:b/>
+        </w:rPr>
+      </w:pPr>
+      <w:r>
+        <w:rPr>
+          <w:b/>
+        </w:rPr>
+        <w:t>Instruction</w:t>
+      </w:r>
+    </w:p>
+    <w:p>
+      <w:r>
+        <w:t>LD R1, R0, 00</w:t>
+      </w:r>
+    </w:p>
+    <w:p>
+      <w:pPr>
+        <w:rPr>
+          <w:b/>
+        </w:rPr>
+      </w:pPr>
+      <w:r>
+        <w:rPr>
+          <w:b/>
+        </w:rPr>
+        <w:t>Screenshot</w:t>
+      </w:r>
+    </w:p>
+    <w:p>
+      <w:r>
+        <w:rPr>
+          <w:noProof/>
+        </w:rPr>
+        <w:drawing>
+          <wp:inline distT="0" distB="0" distL="0" distR="0" wp14:anchorId="3DC24C84" wp14:editId="55935999">
+            <wp:extent cx="5731510" cy="3848735"/>
+            <wp:effectExtent l="0" t="0" r="2540" b="0"/>
+            <wp:docPr id="7" name="Picture 7"/>
             <wp:cNvGraphicFramePr>
               <a:graphicFrameLocks xmlns:a="http://schemas.openxmlformats.org/drawingml/2006/main" noChangeAspect="1"/>
             </wp:cNvGraphicFramePr>
@@ -754,7 +629,7 @@
                   <pic:spPr>
                     <a:xfrm>
                       <a:off x="0" y="0"/>
-                      <a:ext cx="5731510" cy="3858260"/>
+                      <a:ext cx="5731510" cy="3848735"/>
                     </a:xfrm>
                     <a:prstGeom prst="rect">
                       <a:avLst/>
@@ -779,6 +654,7 @@
     <w:p/>
     <w:p/>
     <w:p/>
+    <w:p/>
     <w:p>
       <w:pPr>
         <w:rPr>
@@ -792,14 +668,14 @@
           <w:i/>
         </w:rPr>
         <w:lastRenderedPageBreak/>
-        <w:t>PT</w:t>
-      </w:r>
-      <w:r>
-        <w:rPr>
-          <w:b/>
-          <w:i/>
-        </w:rPr>
-        <w:t>7</w:t>
+        <w:t>P</w:t>
+      </w:r>
+      <w:r>
+        <w:rPr>
+          <w:b/>
+          <w:i/>
+        </w:rPr>
+        <w:t>T6</w:t>
       </w:r>
     </w:p>
     <w:p>
@@ -814,10 +690,26 @@
         </w:rPr>
         <w:t>Instruction</w:t>
       </w:r>
-    </w:p>
-    <w:p>
-      <w:r>
-        <w:t>JALR RO, -, R0</w:t>
+      <w:r>
+        <w:rPr>
+          <w:b/>
+        </w:rPr>
+        <w:t>s</w:t>
+      </w:r>
+    </w:p>
+    <w:p>
+      <w:proofErr w:type="spellStart"/>
+      <w:r>
+        <w:t>ANDi</w:t>
+      </w:r>
+      <w:proofErr w:type="spellEnd"/>
+      <w:r>
+        <w:t xml:space="preserve"> R2, R2, 01</w:t>
+      </w:r>
+    </w:p>
+    <w:p>
+      <w:r>
+        <w:t>BEQZ -, R2, 08</w:t>
       </w:r>
     </w:p>
     <w:p>
@@ -839,10 +731,10 @@
           <w:noProof/>
         </w:rPr>
         <w:drawing>
-          <wp:inline distT="0" distB="0" distL="0" distR="0" wp14:anchorId="245F4629" wp14:editId="76088EF5">
-            <wp:extent cx="5731510" cy="3841750"/>
-            <wp:effectExtent l="0" t="0" r="2540" b="6350"/>
-            <wp:docPr id="9" name="Picture 9"/>
+          <wp:inline distT="0" distB="0" distL="0" distR="0" wp14:anchorId="6C88CA2D" wp14:editId="78B6EB60">
+            <wp:extent cx="5731510" cy="3858260"/>
+            <wp:effectExtent l="0" t="0" r="2540" b="8890"/>
+            <wp:docPr id="1" name="Picture 1"/>
             <wp:cNvGraphicFramePr>
               <a:graphicFrameLocks xmlns:a="http://schemas.openxmlformats.org/drawingml/2006/main" noChangeAspect="1"/>
             </wp:cNvGraphicFramePr>
@@ -862,7 +754,7 @@
                   <pic:spPr>
                     <a:xfrm>
                       <a:off x="0" y="0"/>
-                      <a:ext cx="5731510" cy="3841750"/>
+                      <a:ext cx="5731510" cy="3858260"/>
                     </a:xfrm>
                     <a:prstGeom prst="rect">
                       <a:avLst/>
@@ -887,7 +779,6 @@
     <w:p/>
     <w:p/>
     <w:p/>
-    <w:p/>
     <w:p>
       <w:pPr>
         <w:rPr>
@@ -908,7 +799,7 @@
           <w:b/>
           <w:i/>
         </w:rPr>
-        <w:t>8</w:t>
+        <w:t>7</w:t>
       </w:r>
     </w:p>
     <w:p>
@@ -926,7 +817,7 @@
     </w:p>
     <w:p>
       <w:r>
-        <w:t>J -, -, 00</w:t>
+        <w:t>JALR RO, -, R0</w:t>
       </w:r>
     </w:p>
     <w:p>
@@ -948,10 +839,10 @@
           <w:noProof/>
         </w:rPr>
         <w:drawing>
-          <wp:inline distT="0" distB="0" distL="0" distR="0" wp14:anchorId="6CAA56E1" wp14:editId="7D594822">
-            <wp:extent cx="5731510" cy="3869690"/>
-            <wp:effectExtent l="0" t="0" r="2540" b="0"/>
-            <wp:docPr id="8" name="Picture 8"/>
+          <wp:inline distT="0" distB="0" distL="0" distR="0" wp14:anchorId="245F4629" wp14:editId="76088EF5">
+            <wp:extent cx="5731510" cy="3841750"/>
+            <wp:effectExtent l="0" t="0" r="2540" b="6350"/>
+            <wp:docPr id="9" name="Picture 9"/>
             <wp:cNvGraphicFramePr>
               <a:graphicFrameLocks xmlns:a="http://schemas.openxmlformats.org/drawingml/2006/main" noChangeAspect="1"/>
             </wp:cNvGraphicFramePr>
@@ -971,7 +862,7 @@
                   <pic:spPr>
                     <a:xfrm>
                       <a:off x="0" y="0"/>
-                      <a:ext cx="5731510" cy="3869690"/>
+                      <a:ext cx="5731510" cy="3841750"/>
                     </a:xfrm>
                     <a:prstGeom prst="rect">
                       <a:avLst/>
@@ -1002,63 +893,40 @@
         <w:rPr>
           <w:b/>
           <w:i/>
-          <w:sz w:val="28"/>
-          <w:szCs w:val="28"/>
-          <w:u w:val="single"/>
-        </w:rPr>
-      </w:pPr>
-      <w:r>
-        <w:rPr>
-          <w:b/>
-          <w:i/>
-          <w:sz w:val="28"/>
-          <w:szCs w:val="28"/>
-          <w:u w:val="single"/>
+        </w:rPr>
+      </w:pPr>
+      <w:r>
+        <w:rPr>
+          <w:b/>
+          <w:i/>
         </w:rPr>
         <w:lastRenderedPageBreak/>
-        <w:t xml:space="preserve">Question 2 </w:t>
-      </w:r>
-    </w:p>
-    <w:p>
-      <w:pPr>
-        <w:rPr>
-          <w:b/>
-        </w:rPr>
-      </w:pPr>
-      <w:r>
-        <w:rPr>
-          <w:b/>
-        </w:rPr>
-        <w:t xml:space="preserve">Part I </w:t>
-      </w:r>
-    </w:p>
-    <w:p>
-      <w:r>
-        <w:t xml:space="preserve">Number of clock cycles needed to </w:t>
-      </w:r>
-      <w:proofErr w:type="gramStart"/>
-      <w:r>
-        <w:t>execute :</w:t>
-      </w:r>
-      <w:proofErr w:type="gramEnd"/>
-      <w:r>
-        <w:t xml:space="preserve"> 10</w:t>
-      </w:r>
-    </w:p>
-    <w:p>
-      <w:r>
-        <w:t>Resulting value of R</w:t>
-      </w:r>
-      <w:proofErr w:type="gramStart"/>
-      <w:r>
-        <w:t>1 :</w:t>
-      </w:r>
-      <w:proofErr w:type="gramEnd"/>
-      <w:r>
-        <w:t xml:space="preserve"> Hex 0x15 == </w:t>
-      </w:r>
-      <w:r>
-        <w:t>21</w:t>
+        <w:t>PT</w:t>
+      </w:r>
+      <w:r>
+        <w:rPr>
+          <w:b/>
+          <w:i/>
+        </w:rPr>
+        <w:t>8</w:t>
+      </w:r>
+    </w:p>
+    <w:p>
+      <w:pPr>
+        <w:rPr>
+          <w:b/>
+        </w:rPr>
+      </w:pPr>
+      <w:r>
+        <w:rPr>
+          <w:b/>
+        </w:rPr>
+        <w:t>Instruction</w:t>
+      </w:r>
+    </w:p>
+    <w:p>
+      <w:r>
+        <w:t>J -, -, 00</w:t>
       </w:r>
     </w:p>
     <w:p>
@@ -1080,10 +948,10 @@
           <w:noProof/>
         </w:rPr>
         <w:drawing>
-          <wp:inline distT="0" distB="0" distL="0" distR="0" wp14:anchorId="3E23B735" wp14:editId="0FDA122F">
-            <wp:extent cx="5731510" cy="3764280"/>
-            <wp:effectExtent l="0" t="0" r="2540" b="7620"/>
-            <wp:docPr id="19" name="Picture 19"/>
+          <wp:inline distT="0" distB="0" distL="0" distR="0" wp14:anchorId="6CAA56E1" wp14:editId="7D594822">
+            <wp:extent cx="5731510" cy="3869690"/>
+            <wp:effectExtent l="0" t="0" r="2540" b="0"/>
+            <wp:docPr id="8" name="Picture 8"/>
             <wp:cNvGraphicFramePr>
               <a:graphicFrameLocks xmlns:a="http://schemas.openxmlformats.org/drawingml/2006/main" noChangeAspect="1"/>
             </wp:cNvGraphicFramePr>
@@ -1103,7 +971,7 @@
                   <pic:spPr>
                     <a:xfrm>
                       <a:off x="0" y="0"/>
-                      <a:ext cx="5731510" cy="3764280"/>
+                      <a:ext cx="5731510" cy="3869690"/>
                     </a:xfrm>
                     <a:prstGeom prst="rect">
                       <a:avLst/>
@@ -1133,13 +1001,35 @@
       <w:pPr>
         <w:rPr>
           <w:b/>
-        </w:rPr>
-      </w:pPr>
-      <w:r>
-        <w:rPr>
-          <w:b/>
-        </w:rPr>
-        <w:t>Part II</w:t>
+          <w:i/>
+          <w:sz w:val="28"/>
+          <w:szCs w:val="28"/>
+          <w:u w:val="single"/>
+        </w:rPr>
+      </w:pPr>
+      <w:r>
+        <w:rPr>
+          <w:b/>
+          <w:i/>
+          <w:sz w:val="28"/>
+          <w:szCs w:val="28"/>
+          <w:u w:val="single"/>
+        </w:rPr>
+        <w:lastRenderedPageBreak/>
+        <w:t xml:space="preserve">Question 2 </w:t>
+      </w:r>
+    </w:p>
+    <w:p>
+      <w:pPr>
+        <w:rPr>
+          <w:b/>
+        </w:rPr>
+      </w:pPr>
+      <w:r>
+        <w:rPr>
+          <w:b/>
+        </w:rPr>
+        <w:t xml:space="preserve">Part I </w:t>
       </w:r>
     </w:p>
     <w:p>
@@ -1152,7 +1042,7 @@
       </w:r>
       <w:proofErr w:type="gramEnd"/>
       <w:r>
-        <w:t xml:space="preserve"> 18</w:t>
+        <w:t xml:space="preserve"> 10</w:t>
       </w:r>
     </w:p>
     <w:p>
@@ -1165,7 +1055,10 @@
       </w:r>
       <w:proofErr w:type="gramEnd"/>
       <w:r>
-        <w:t xml:space="preserve"> Hex 0x15 == 21</w:t>
+        <w:t xml:space="preserve"> Hex 0x15 == </w:t>
+      </w:r>
+      <w:r>
+        <w:t>21</w:t>
       </w:r>
     </w:p>
     <w:p>
@@ -1181,17 +1074,16 @@
         <w:t>Screenshot</w:t>
       </w:r>
     </w:p>
-    <w:p/>
     <w:p>
       <w:r>
         <w:rPr>
           <w:noProof/>
         </w:rPr>
         <w:drawing>
-          <wp:inline distT="0" distB="0" distL="0" distR="0" wp14:anchorId="645776D5" wp14:editId="3C1748E5">
-            <wp:extent cx="5731510" cy="3843020"/>
-            <wp:effectExtent l="0" t="0" r="2540" b="5080"/>
-            <wp:docPr id="20" name="Picture 20"/>
+          <wp:inline distT="0" distB="0" distL="0" distR="0" wp14:anchorId="3E23B735" wp14:editId="0FDA122F">
+            <wp:extent cx="5731510" cy="3764280"/>
+            <wp:effectExtent l="0" t="0" r="2540" b="7620"/>
+            <wp:docPr id="19" name="Picture 19"/>
             <wp:cNvGraphicFramePr>
               <a:graphicFrameLocks xmlns:a="http://schemas.openxmlformats.org/drawingml/2006/main" noChangeAspect="1"/>
             </wp:cNvGraphicFramePr>
@@ -1211,7 +1103,7 @@
                   <pic:spPr>
                     <a:xfrm>
                       <a:off x="0" y="0"/>
-                      <a:ext cx="5731510" cy="3843020"/>
+                      <a:ext cx="5731510" cy="3764280"/>
                     </a:xfrm>
                     <a:prstGeom prst="rect">
                       <a:avLst/>
@@ -1247,7 +1139,7 @@
         <w:rPr>
           <w:b/>
         </w:rPr>
-        <w:t>Part III</w:t>
+        <w:t>Part II</w:t>
       </w:r>
     </w:p>
     <w:p>
@@ -1260,7 +1152,7 @@
       </w:r>
       <w:proofErr w:type="gramEnd"/>
       <w:r>
-        <w:t xml:space="preserve"> 10</w:t>
+        <w:t xml:space="preserve"> 18</w:t>
       </w:r>
     </w:p>
     <w:p>
@@ -1273,19 +1165,7 @@
       </w:r>
       <w:proofErr w:type="gramEnd"/>
       <w:r>
-        <w:t xml:space="preserve"> Hex 0x</w:t>
-      </w:r>
-      <w:r>
-        <w:t>0</w:t>
-      </w:r>
-      <w:r>
-        <w:t>6</w:t>
-      </w:r>
-      <w:r>
-        <w:t xml:space="preserve"> == </w:t>
-      </w:r>
-      <w:r>
-        <w:t>6</w:t>
+        <w:t xml:space="preserve"> Hex 0x15 == 21</w:t>
       </w:r>
     </w:p>
     <w:p>
@@ -1301,16 +1181,17 @@
         <w:t>Screenshot</w:t>
       </w:r>
     </w:p>
+    <w:p/>
     <w:p>
       <w:r>
         <w:rPr>
           <w:noProof/>
         </w:rPr>
         <w:drawing>
-          <wp:inline distT="0" distB="0" distL="0" distR="0" wp14:anchorId="4C004B7A" wp14:editId="565C0108">
-            <wp:extent cx="5731510" cy="3765550"/>
-            <wp:effectExtent l="0" t="0" r="2540" b="6350"/>
-            <wp:docPr id="21" name="Picture 21"/>
+          <wp:inline distT="0" distB="0" distL="0" distR="0" wp14:anchorId="645776D5" wp14:editId="3C1748E5">
+            <wp:extent cx="5731510" cy="3843020"/>
+            <wp:effectExtent l="0" t="0" r="2540" b="5080"/>
+            <wp:docPr id="20" name="Picture 20"/>
             <wp:cNvGraphicFramePr>
               <a:graphicFrameLocks xmlns:a="http://schemas.openxmlformats.org/drawingml/2006/main" noChangeAspect="1"/>
             </wp:cNvGraphicFramePr>
@@ -1330,7 +1211,7 @@
                   <pic:spPr>
                     <a:xfrm>
                       <a:off x="0" y="0"/>
-                      <a:ext cx="5731510" cy="3765550"/>
+                      <a:ext cx="5731510" cy="3843020"/>
                     </a:xfrm>
                     <a:prstGeom prst="rect">
                       <a:avLst/>
@@ -1343,207 +1224,81 @@
         </w:drawing>
       </w:r>
     </w:p>
-    <w:p>
-      <w:pPr>
-        <w:jc w:val="center"/>
-        <w:rPr>
-          <w:b/>
-        </w:rPr>
-      </w:pPr>
-      <w:r>
-        <w:rPr>
-          <w:b/>
-        </w:rPr>
-        <w:t>Explain in detail why the results and number of clock cycles are different</w:t>
-      </w:r>
-      <w:r>
-        <w:rPr>
-          <w:b/>
-        </w:rPr>
-        <w:t>?</w:t>
-      </w:r>
-    </w:p>
-    <w:p>
-      <w:r>
-        <w:t xml:space="preserve">The number of clock cycles are different because in part 1 we have </w:t>
-      </w:r>
-      <w:proofErr w:type="spellStart"/>
-      <w:r>
-        <w:t>alu</w:t>
-      </w:r>
-      <w:proofErr w:type="spellEnd"/>
-      <w:r>
-        <w:t xml:space="preserve"> forwarding enabled. This means that we can immediately get access to the result of the </w:t>
-      </w:r>
-      <w:proofErr w:type="spellStart"/>
-      <w:r>
-        <w:t>alu</w:t>
-      </w:r>
-      <w:proofErr w:type="spellEnd"/>
-      <w:r>
-        <w:t xml:space="preserve"> operation after its is completed. This is facilitated by O0 and O1. This means that we can get the new values </w:t>
-      </w:r>
-      <w:r>
-        <w:t>in the</w:t>
-      </w:r>
-      <w:r>
-        <w:t xml:space="preserve"> following instruction executions even before it has been written back thus preventing data hazard pipeline stalls.</w:t>
-      </w:r>
-    </w:p>
-    <w:p>
-      <w:r>
-        <w:t xml:space="preserve">In part 2 with </w:t>
-      </w:r>
-      <w:proofErr w:type="spellStart"/>
-      <w:r>
-        <w:t>alu</w:t>
-      </w:r>
-      <w:proofErr w:type="spellEnd"/>
-      <w:r>
-        <w:t xml:space="preserve"> interlock we have no such facility, and thus whenever a</w:t>
-      </w:r>
-      <w:r>
-        <w:t>n</w:t>
-      </w:r>
-      <w:r>
-        <w:t xml:space="preserve"> instruction is executed</w:t>
-      </w:r>
-      <w:r>
-        <w:t>,</w:t>
-      </w:r>
-      <w:r>
-        <w:t xml:space="preserve"> we must wait for the </w:t>
-      </w:r>
-      <w:proofErr w:type="spellStart"/>
-      <w:r>
-        <w:t>alu</w:t>
-      </w:r>
-      <w:proofErr w:type="spellEnd"/>
-      <w:r>
-        <w:t xml:space="preserve"> operation to be written back </w:t>
-      </w:r>
-      <w:r>
-        <w:t xml:space="preserve">(in that case where we have a data hazard) </w:t>
-      </w:r>
-      <w:r>
-        <w:t>before we can continue with the next operation</w:t>
-      </w:r>
-      <w:r>
-        <w:t xml:space="preserve">. This results in </w:t>
-      </w:r>
-      <w:r>
-        <w:t>the same number of instructions taking more cycles to execute due to these pipeline stalls</w:t>
-      </w:r>
-      <w:r>
-        <w:t xml:space="preserve"> while waiting for the write back to be complete</w:t>
-      </w:r>
-      <w:r>
-        <w:t>d</w:t>
-      </w:r>
-      <w:r>
-        <w:t>.</w:t>
-      </w:r>
-    </w:p>
-    <w:p>
-      <w:r>
-        <w:t>Regardless of execution time, we obtain the correct answer in both parts I and II. This is because we ensure that we use the most up to date version of each register and give adequate time for updates to propagate.</w:t>
-      </w:r>
-    </w:p>
-    <w:p>
-      <w:r>
-        <w:lastRenderedPageBreak/>
-        <w:t xml:space="preserve">In part III, it takes the same amount of cycles as </w:t>
-      </w:r>
-      <w:proofErr w:type="spellStart"/>
-      <w:r>
-        <w:t>alu</w:t>
-      </w:r>
-      <w:proofErr w:type="spellEnd"/>
-      <w:r>
-        <w:t xml:space="preserve"> forwarding, but we do not care whether updates have propagated, thus we get an incorrect answer as we proceed ahead with </w:t>
-      </w:r>
-      <w:proofErr w:type="spellStart"/>
-      <w:r>
-        <w:t>alu</w:t>
-      </w:r>
-      <w:proofErr w:type="spellEnd"/>
-      <w:r>
-        <w:t xml:space="preserve"> operations even though the results of the last </w:t>
-      </w:r>
-      <w:proofErr w:type="spellStart"/>
-      <w:r>
-        <w:t>alu</w:t>
-      </w:r>
-      <w:proofErr w:type="spellEnd"/>
-      <w:r>
-        <w:t xml:space="preserve"> operation have not been given time to update the registers.</w:t>
-      </w:r>
-    </w:p>
-    <w:p>
-      <w:pPr>
-        <w:rPr>
-          <w:b/>
-          <w:i/>
-          <w:sz w:val="28"/>
-          <w:szCs w:val="28"/>
-          <w:u w:val="single"/>
-        </w:rPr>
-      </w:pPr>
-      <w:bookmarkStart w:id="0" w:name="_GoBack"/>
-      <w:bookmarkEnd w:id="0"/>
-      <w:r>
-        <w:rPr>
-          <w:b/>
-          <w:i/>
-          <w:sz w:val="28"/>
-          <w:szCs w:val="28"/>
-          <w:u w:val="single"/>
-        </w:rPr>
-        <w:t>Question 3</w:t>
-      </w:r>
-    </w:p>
-    <w:p>
-      <w:pPr>
-        <w:rPr>
-          <w:b/>
-        </w:rPr>
-      </w:pPr>
-      <w:r>
-        <w:rPr>
-          <w:b/>
-        </w:rPr>
-        <w:t>Part I</w:t>
-      </w:r>
-    </w:p>
-    <w:p>
-      <w:r>
-        <w:t xml:space="preserve">Number of </w:t>
+    <w:p/>
+    <w:p/>
+    <w:p/>
+    <w:p/>
+    <w:p/>
+    <w:p/>
+    <w:p/>
+    <w:p/>
+    <w:p/>
+    <w:p/>
+    <w:p/>
+    <w:p/>
+    <w:p/>
+    <w:p>
+      <w:pPr>
+        <w:rPr>
+          <w:b/>
+        </w:rPr>
+      </w:pPr>
+      <w:r>
+        <w:rPr>
+          <w:b/>
+        </w:rPr>
+        <w:t>Part III</w:t>
+      </w:r>
+    </w:p>
+    <w:p>
+      <w:r>
+        <w:t xml:space="preserve">Number of clock cycles needed to </w:t>
       </w:r>
       <w:proofErr w:type="gramStart"/>
       <w:r>
-        <w:t>instructions :</w:t>
+        <w:t>execute :</w:t>
       </w:r>
       <w:proofErr w:type="gramEnd"/>
       <w:r>
-        <w:t xml:space="preserve"> 38</w:t>
-      </w:r>
-    </w:p>
-    <w:p>
-      <w:r>
-        <w:t xml:space="preserve">Number of clock </w:t>
+        <w:t xml:space="preserve"> 10</w:t>
+      </w:r>
+    </w:p>
+    <w:p>
+      <w:r>
+        <w:t>Resulting value of R</w:t>
       </w:r>
       <w:proofErr w:type="gramStart"/>
       <w:r>
-        <w:t>cycles :</w:t>
+        <w:t>1 :</w:t>
       </w:r>
       <w:proofErr w:type="gramEnd"/>
       <w:r>
-        <w:t xml:space="preserve"> 50</w:t>
-      </w:r>
-    </w:p>
-    <w:p>
-      <w:r>
-        <w:t>Why are these numbers not equal? Pipeline stalls</w:t>
+        <w:t xml:space="preserve"> Hex 0x</w:t>
+      </w:r>
+      <w:r>
+        <w:t>0</w:t>
+      </w:r>
+      <w:r>
+        <w:t>6</w:t>
+      </w:r>
+      <w:r>
+        <w:t xml:space="preserve"> == </w:t>
+      </w:r>
+      <w:r>
+        <w:t>6</w:t>
+      </w:r>
+    </w:p>
+    <w:p>
+      <w:pPr>
+        <w:rPr>
+          <w:b/>
+        </w:rPr>
+      </w:pPr>
+      <w:r>
+        <w:rPr>
+          <w:b/>
+        </w:rPr>
+        <w:t>Screenshot</w:t>
       </w:r>
     </w:p>
     <w:p>
@@ -1552,10 +1307,10 @@
           <w:noProof/>
         </w:rPr>
         <w:drawing>
-          <wp:inline distT="0" distB="0" distL="0" distR="0" wp14:anchorId="3E374264" wp14:editId="1E299850">
-            <wp:extent cx="5731510" cy="3797935"/>
-            <wp:effectExtent l="0" t="0" r="2540" b="0"/>
-            <wp:docPr id="15" name="Picture 15"/>
+          <wp:inline distT="0" distB="0" distL="0" distR="0" wp14:anchorId="4C004B7A" wp14:editId="565C0108">
+            <wp:extent cx="5731510" cy="3765550"/>
+            <wp:effectExtent l="0" t="0" r="2540" b="6350"/>
+            <wp:docPr id="21" name="Picture 21"/>
             <wp:cNvGraphicFramePr>
               <a:graphicFrameLocks xmlns:a="http://schemas.openxmlformats.org/drawingml/2006/main" noChangeAspect="1"/>
             </wp:cNvGraphicFramePr>
@@ -1575,7 +1330,7 @@
                   <pic:spPr>
                     <a:xfrm>
                       <a:off x="0" y="0"/>
-                      <a:ext cx="5731510" cy="3797935"/>
+                      <a:ext cx="5731510" cy="3765550"/>
                     </a:xfrm>
                     <a:prstGeom prst="rect">
                       <a:avLst/>
@@ -1588,29 +1343,193 @@
         </w:drawing>
       </w:r>
     </w:p>
-    <w:p/>
-    <w:p/>
-    <w:p/>
-    <w:p/>
-    <w:p/>
-    <w:p/>
-    <w:p/>
-    <w:p/>
-    <w:p/>
-    <w:p/>
-    <w:p/>
-    <w:p/>
-    <w:p>
-      <w:pPr>
-        <w:rPr>
-          <w:b/>
-        </w:rPr>
-      </w:pPr>
-      <w:r>
-        <w:rPr>
-          <w:b/>
-        </w:rPr>
-        <w:t>Part II</w:t>
+    <w:p>
+      <w:pPr>
+        <w:jc w:val="center"/>
+        <w:rPr>
+          <w:b/>
+        </w:rPr>
+      </w:pPr>
+      <w:r>
+        <w:rPr>
+          <w:b/>
+        </w:rPr>
+        <w:t>Explain in detail why the results and number of clock cycles are different</w:t>
+      </w:r>
+      <w:r>
+        <w:rPr>
+          <w:b/>
+        </w:rPr>
+        <w:t>?</w:t>
+      </w:r>
+    </w:p>
+    <w:p>
+      <w:r>
+        <w:t xml:space="preserve">The number of clock cycles are different because in part 1 we have </w:t>
+      </w:r>
+      <w:proofErr w:type="spellStart"/>
+      <w:r>
+        <w:t>alu</w:t>
+      </w:r>
+      <w:proofErr w:type="spellEnd"/>
+      <w:r>
+        <w:t xml:space="preserve"> forwarding enabled. This means that we can immediately get access to the result of the </w:t>
+      </w:r>
+      <w:proofErr w:type="spellStart"/>
+      <w:r>
+        <w:t>alu</w:t>
+      </w:r>
+      <w:proofErr w:type="spellEnd"/>
+      <w:r>
+        <w:t xml:space="preserve"> operation after its is completed. This is facilitated by O0 and O1. This means that we can get the new values </w:t>
+      </w:r>
+      <w:r>
+        <w:t>in the</w:t>
+      </w:r>
+      <w:r>
+        <w:t xml:space="preserve"> following instruction executions even before it has been written back</w:t>
+      </w:r>
+      <w:r>
+        <w:t>,</w:t>
+      </w:r>
+      <w:r>
+        <w:t xml:space="preserve"> thus preventing data hazar</w:t>
+      </w:r>
+      <w:r>
+        <w:t>ds and/or</w:t>
+      </w:r>
+      <w:r>
+        <w:t xml:space="preserve"> pipeline stalls.</w:t>
+      </w:r>
+    </w:p>
+    <w:p>
+      <w:r>
+        <w:t xml:space="preserve">In part 2 with </w:t>
+      </w:r>
+      <w:proofErr w:type="spellStart"/>
+      <w:r>
+        <w:t>alu</w:t>
+      </w:r>
+      <w:proofErr w:type="spellEnd"/>
+      <w:r>
+        <w:t xml:space="preserve"> interlock we have no such facility, and thus whenever a</w:t>
+      </w:r>
+      <w:r>
+        <w:t>n</w:t>
+      </w:r>
+      <w:r>
+        <w:t xml:space="preserve"> instruction is executed</w:t>
+      </w:r>
+      <w:r>
+        <w:t>,</w:t>
+      </w:r>
+      <w:r>
+        <w:t xml:space="preserve"> we must wait for the </w:t>
+      </w:r>
+      <w:proofErr w:type="spellStart"/>
+      <w:r>
+        <w:t>alu</w:t>
+      </w:r>
+      <w:proofErr w:type="spellEnd"/>
+      <w:r>
+        <w:t xml:space="preserve"> operation to be written back </w:t>
+      </w:r>
+      <w:r>
+        <w:t xml:space="preserve">(in that case where we have a data hazard) </w:t>
+      </w:r>
+      <w:r>
+        <w:t>before we can continue with the next operation</w:t>
+      </w:r>
+      <w:r>
+        <w:t xml:space="preserve">. This results in </w:t>
+      </w:r>
+      <w:r>
+        <w:t>the same number of instructions taking more cycles to execute due to these pipeline stalls</w:t>
+      </w:r>
+      <w:r>
+        <w:t xml:space="preserve"> while waiting for the write back to be complete</w:t>
+      </w:r>
+      <w:r>
+        <w:t>d</w:t>
+      </w:r>
+      <w:r>
+        <w:t>.</w:t>
+      </w:r>
+    </w:p>
+    <w:p>
+      <w:r>
+        <w:t>Regardless of execution time, we obtain the correct answer in both parts I and II. This is because we ensure that we use the most up to date version of each register and give adequate time for updates to propagate.</w:t>
+      </w:r>
+    </w:p>
+    <w:p>
+      <w:r>
+        <w:lastRenderedPageBreak/>
+        <w:t xml:space="preserve">In part III, it takes the same amount of cycles as </w:t>
+      </w:r>
+      <w:r>
+        <w:t>part I</w:t>
+      </w:r>
+      <w:r>
+        <w:t>, but we do not care whether updates have propagated, thus we get an incorrect answer as we proceed</w:t>
+      </w:r>
+      <w:r>
+        <w:t>ed</w:t>
+      </w:r>
+      <w:r>
+        <w:t xml:space="preserve"> ahead with </w:t>
+      </w:r>
+      <w:proofErr w:type="spellStart"/>
+      <w:r>
+        <w:t>alu</w:t>
+      </w:r>
+      <w:proofErr w:type="spellEnd"/>
+      <w:r>
+        <w:t xml:space="preserve"> operations even though the results of the last </w:t>
+      </w:r>
+      <w:proofErr w:type="spellStart"/>
+      <w:r>
+        <w:t>alu</w:t>
+      </w:r>
+      <w:proofErr w:type="spellEnd"/>
+      <w:r>
+        <w:t xml:space="preserve"> operation have not been given time to update the registers.</w:t>
+      </w:r>
+      <w:r>
+        <w:t xml:space="preserve"> </w:t>
+      </w:r>
+    </w:p>
+    <w:p>
+      <w:pPr>
+        <w:rPr>
+          <w:b/>
+          <w:i/>
+          <w:sz w:val="28"/>
+          <w:szCs w:val="28"/>
+          <w:u w:val="single"/>
+        </w:rPr>
+      </w:pPr>
+      <w:r>
+        <w:rPr>
+          <w:b/>
+          <w:i/>
+          <w:sz w:val="28"/>
+          <w:szCs w:val="28"/>
+          <w:u w:val="single"/>
+        </w:rPr>
+        <w:t>Question 3</w:t>
+      </w:r>
+    </w:p>
+    <w:p>
+      <w:pPr>
+        <w:rPr>
+          <w:b/>
+        </w:rPr>
+      </w:pPr>
+      <w:r>
+        <w:rPr>
+          <w:b/>
+        </w:rPr>
+        <w:t>Part I</w:t>
       </w:r>
     </w:p>
     <w:p>
@@ -1636,7 +1555,20 @@
       </w:r>
       <w:proofErr w:type="gramEnd"/>
       <w:r>
-        <w:t xml:space="preserve"> 53</w:t>
+        <w:t xml:space="preserve"> 50</w:t>
+      </w:r>
+    </w:p>
+    <w:p>
+      <w:pPr>
+        <w:rPr>
+          <w:b/>
+        </w:rPr>
+      </w:pPr>
+      <w:r>
+        <w:rPr>
+          <w:b/>
+        </w:rPr>
+        <w:t>Screenshot</w:t>
       </w:r>
     </w:p>
     <w:p>
@@ -1645,10 +1577,10 @@
           <w:noProof/>
         </w:rPr>
         <w:drawing>
-          <wp:inline distT="0" distB="0" distL="0" distR="0" wp14:anchorId="5C4D6521" wp14:editId="3824598C">
-            <wp:extent cx="5731510" cy="3829050"/>
+          <wp:inline distT="0" distB="0" distL="0" distR="0" wp14:anchorId="3E374264" wp14:editId="1E299850">
+            <wp:extent cx="5731510" cy="3797935"/>
             <wp:effectExtent l="0" t="0" r="2540" b="0"/>
-            <wp:docPr id="16" name="Picture 16"/>
+            <wp:docPr id="15" name="Picture 15"/>
             <wp:cNvGraphicFramePr>
               <a:graphicFrameLocks xmlns:a="http://schemas.openxmlformats.org/drawingml/2006/main" noChangeAspect="1"/>
             </wp:cNvGraphicFramePr>
@@ -1668,7 +1600,7 @@
                   <pic:spPr>
                     <a:xfrm>
                       <a:off x="0" y="0"/>
-                      <a:ext cx="5731510" cy="3829050"/>
+                      <a:ext cx="5731510" cy="3797935"/>
                     </a:xfrm>
                     <a:prstGeom prst="rect">
                       <a:avLst/>
@@ -1683,124 +1615,113 @@
     </w:p>
     <w:p>
       <w:pPr>
-        <w:rPr>
-          <w:noProof/>
-        </w:rPr>
-      </w:pPr>
-    </w:p>
-    <w:p>
-      <w:pPr>
-        <w:rPr>
-          <w:noProof/>
-        </w:rPr>
-      </w:pPr>
-    </w:p>
-    <w:p>
-      <w:pPr>
-        <w:rPr>
-          <w:noProof/>
-        </w:rPr>
-      </w:pPr>
-    </w:p>
-    <w:p>
-      <w:pPr>
-        <w:rPr>
-          <w:noProof/>
-        </w:rPr>
-      </w:pPr>
-    </w:p>
-    <w:p>
-      <w:pPr>
-        <w:rPr>
-          <w:noProof/>
-        </w:rPr>
-      </w:pPr>
-    </w:p>
-    <w:p>
-      <w:pPr>
-        <w:rPr>
-          <w:noProof/>
-        </w:rPr>
-      </w:pPr>
-    </w:p>
-    <w:p>
-      <w:pPr>
-        <w:rPr>
-          <w:noProof/>
-        </w:rPr>
-      </w:pPr>
-    </w:p>
-    <w:p>
-      <w:pPr>
-        <w:rPr>
-          <w:noProof/>
-        </w:rPr>
-      </w:pPr>
-    </w:p>
-    <w:p>
-      <w:pPr>
-        <w:rPr>
-          <w:noProof/>
-        </w:rPr>
-      </w:pPr>
-    </w:p>
-    <w:p>
-      <w:pPr>
-        <w:rPr>
-          <w:noProof/>
-        </w:rPr>
-      </w:pPr>
-    </w:p>
-    <w:p>
-      <w:pPr>
-        <w:rPr>
-          <w:noProof/>
-        </w:rPr>
-      </w:pPr>
-    </w:p>
-    <w:p>
-      <w:pPr>
-        <w:rPr>
-          <w:noProof/>
-        </w:rPr>
-      </w:pPr>
-    </w:p>
-    <w:p>
-      <w:pPr>
-        <w:rPr>
-          <w:noProof/>
-        </w:rPr>
-      </w:pPr>
-    </w:p>
-    <w:p>
-      <w:pPr>
-        <w:rPr>
-          <w:noProof/>
-        </w:rPr>
-      </w:pPr>
-    </w:p>
-    <w:p>
-      <w:pPr>
-        <w:rPr>
-          <w:b/>
-          <w:noProof/>
-        </w:rPr>
-      </w:pPr>
-      <w:r>
-        <w:rPr>
-          <w:b/>
-          <w:noProof/>
-        </w:rPr>
-        <w:t>Part III</w:t>
-      </w:r>
-    </w:p>
-    <w:p>
-      <w:pPr>
-        <w:rPr>
-          <w:b/>
-          <w:noProof/>
-        </w:rPr>
-      </w:pPr>
+        <w:jc w:val="center"/>
+        <w:rPr>
+          <w:b/>
+        </w:rPr>
+      </w:pPr>
+      <w:r>
+        <w:rPr>
+          <w:b/>
+        </w:rPr>
+        <w:t>Why are these numbers not equal?</w:t>
+      </w:r>
+    </w:p>
+    <w:p>
+      <w:r>
+        <w:t>The numbers are not equal because of pipeline stalls.</w:t>
+      </w:r>
+      <w:r>
+        <w:t xml:space="preserve"> Before the pipeline has been filled (at the beginning of execution) we have stalls, the number of stalls is equal to the number of stages in the pipeline, so this case 4. </w:t>
+      </w:r>
+    </w:p>
+    <w:p>
+      <w:r>
+        <w:t xml:space="preserve">There is data dependency between instruction </w:t>
+      </w:r>
+      <w:r>
+        <w:t>LD R2, R0, 00</w:t>
+      </w:r>
+      <w:r>
+        <w:t xml:space="preserve"> and </w:t>
+      </w:r>
+      <w:proofErr w:type="spellStart"/>
+      <w:r>
+        <w:t>SRLi</w:t>
+      </w:r>
+      <w:proofErr w:type="spellEnd"/>
+      <w:r>
+        <w:t xml:space="preserve"> R2, R2, 01</w:t>
+      </w:r>
+      <w:r>
+        <w:t xml:space="preserve"> as the load instruction takes 2 cycles put the value from memory into O1. These instructions get executed 4 times each so that’s 4 more stalls. </w:t>
+      </w:r>
+    </w:p>
+    <w:p>
+      <w:r>
+        <w:t xml:space="preserve">The </w:t>
+      </w:r>
+      <w:r>
+        <w:t xml:space="preserve">branch instructions cause stalls when the branch prediction is incorrect. This happens a total of 4 times between all the branch instructions. This gives us a total of 4+4+4 = 12 stalls, which accounts for the discrepancy in </w:t>
+      </w:r>
+      <w:r>
+        <w:t>clock cycles vs instructions.</w:t>
+      </w:r>
+    </w:p>
+    <w:p/>
+    <w:p/>
+    <w:p>
+      <w:pPr>
+        <w:rPr>
+          <w:b/>
+        </w:rPr>
+      </w:pPr>
+      <w:r>
+        <w:rPr>
+          <w:b/>
+        </w:rPr>
+        <w:lastRenderedPageBreak/>
+        <w:t>Part II</w:t>
+      </w:r>
+    </w:p>
+    <w:p>
+      <w:r>
+        <w:t xml:space="preserve">Number of </w:t>
+      </w:r>
+      <w:proofErr w:type="gramStart"/>
+      <w:r>
+        <w:t>instructions :</w:t>
+      </w:r>
+      <w:proofErr w:type="gramEnd"/>
+      <w:r>
+        <w:t xml:space="preserve"> 38</w:t>
+      </w:r>
+    </w:p>
+    <w:p>
+      <w:r>
+        <w:t xml:space="preserve">Number of clock </w:t>
+      </w:r>
+      <w:proofErr w:type="gramStart"/>
+      <w:r>
+        <w:t>cycles :</w:t>
+      </w:r>
+      <w:proofErr w:type="gramEnd"/>
+      <w:r>
+        <w:t xml:space="preserve"> 53</w:t>
+      </w:r>
+    </w:p>
+    <w:p>
+      <w:pPr>
+        <w:rPr>
+          <w:b/>
+        </w:rPr>
+      </w:pPr>
+      <w:r>
+        <w:rPr>
+          <w:b/>
+        </w:rPr>
+        <w:t>Screenshot</w:t>
+      </w:r>
     </w:p>
     <w:p>
       <w:r>
@@ -1808,10 +1729,10 @@
           <w:noProof/>
         </w:rPr>
         <w:drawing>
-          <wp:inline distT="0" distB="0" distL="0" distR="0" wp14:anchorId="21B39F6A" wp14:editId="594CD80F">
-            <wp:extent cx="5731510" cy="3810000"/>
+          <wp:inline distT="0" distB="0" distL="0" distR="0" wp14:anchorId="5C4D6521" wp14:editId="3824598C">
+            <wp:extent cx="5731510" cy="3829050"/>
             <wp:effectExtent l="0" t="0" r="2540" b="0"/>
-            <wp:docPr id="17" name="Picture 17"/>
+            <wp:docPr id="16" name="Picture 16"/>
             <wp:cNvGraphicFramePr>
               <a:graphicFrameLocks xmlns:a="http://schemas.openxmlformats.org/drawingml/2006/main" noChangeAspect="1"/>
             </wp:cNvGraphicFramePr>
@@ -1831,7 +1752,7 @@
                   <pic:spPr>
                     <a:xfrm>
                       <a:off x="0" y="0"/>
-                      <a:ext cx="5731510" cy="3810000"/>
+                      <a:ext cx="5731510" cy="3829050"/>
                     </a:xfrm>
                     <a:prstGeom prst="rect">
                       <a:avLst/>
@@ -1844,10 +1765,305 @@
         </w:drawing>
       </w:r>
     </w:p>
-    <w:p/>
-    <w:p/>
+    <w:p>
+      <w:pPr>
+        <w:jc w:val="center"/>
+        <w:rPr>
+          <w:b/>
+          <w:noProof/>
+        </w:rPr>
+      </w:pPr>
+      <w:r>
+        <w:rPr>
+          <w:b/>
+          <w:noProof/>
+        </w:rPr>
+        <w:t>Why does the number of cycles needed to execute this program differ</w:t>
+      </w:r>
+      <w:r>
+        <w:rPr>
+          <w:b/>
+          <w:noProof/>
+        </w:rPr>
+        <w:t xml:space="preserve"> from part I?</w:t>
+      </w:r>
+    </w:p>
+    <w:p>
+      <w:pPr>
+        <w:rPr>
+          <w:noProof/>
+        </w:rPr>
+      </w:pPr>
+      <w:r>
+        <w:rPr>
+          <w:noProof/>
+        </w:rPr>
+        <w:t>This is because in this example we have turned off predictive branching. So now every time we hit a branch instruction it will always cause a pipeline stall</w:t>
+      </w:r>
+      <w:r>
+        <w:rPr>
+          <w:noProof/>
+        </w:rPr>
+        <w:t xml:space="preserve"> unless the branch is not taken, in which case program execution will just continue.</w:t>
+      </w:r>
+      <w:r>
+        <w:rPr>
+          <w:noProof/>
+        </w:rPr>
+        <w:t xml:space="preserve"> </w:t>
+      </w:r>
+      <w:r>
+        <w:rPr>
+          <w:noProof/>
+        </w:rPr>
+        <w:t xml:space="preserve">More </w:t>
+      </w:r>
+      <w:r>
+        <w:rPr>
+          <w:noProof/>
+        </w:rPr>
+        <w:t>s</w:t>
+      </w:r>
+      <w:r>
+        <w:rPr>
+          <w:noProof/>
+        </w:rPr>
+        <w:t>talls occur as</w:t>
+      </w:r>
+      <w:r>
+        <w:rPr>
+          <w:noProof/>
+        </w:rPr>
+        <w:t xml:space="preserve"> we must compute the branch offset rather than predicting the jump as we could do before with the branch target buffer.</w:t>
+      </w:r>
+      <w:r>
+        <w:rPr>
+          <w:noProof/>
+        </w:rPr>
+        <w:t xml:space="preserve"> </w:t>
+      </w:r>
+      <w:r>
+        <w:rPr>
+          <w:noProof/>
+        </w:rPr>
+        <w:t xml:space="preserve">In this case </w:t>
+      </w:r>
+      <w:r>
+        <w:rPr>
+          <w:noProof/>
+        </w:rPr>
+        <w:t>we have 3 extra stalls compared to part I giving us a total of 15 stalls.</w:t>
+      </w:r>
+    </w:p>
+    <w:p>
+      <w:pPr>
+        <w:rPr>
+          <w:noProof/>
+        </w:rPr>
+      </w:pPr>
+    </w:p>
+    <w:p>
+      <w:pPr>
+        <w:rPr>
+          <w:noProof/>
+        </w:rPr>
+      </w:pPr>
+    </w:p>
+    <w:p>
+      <w:pPr>
+        <w:rPr>
+          <w:noProof/>
+        </w:rPr>
+      </w:pPr>
+    </w:p>
+    <w:p>
+      <w:pPr>
+        <w:rPr>
+          <w:noProof/>
+        </w:rPr>
+      </w:pPr>
+    </w:p>
+    <w:p>
+      <w:pPr>
+        <w:rPr>
+          <w:noProof/>
+        </w:rPr>
+      </w:pPr>
+    </w:p>
+    <w:p>
+      <w:pPr>
+        <w:rPr>
+          <w:noProof/>
+        </w:rPr>
+      </w:pPr>
+    </w:p>
+    <w:p>
+      <w:pPr>
+        <w:rPr>
+          <w:noProof/>
+        </w:rPr>
+      </w:pPr>
+    </w:p>
+    <w:p>
+      <w:pPr>
+        <w:rPr>
+          <w:noProof/>
+        </w:rPr>
+      </w:pPr>
+    </w:p>
+    <w:p>
+      <w:pPr>
+        <w:rPr>
+          <w:noProof/>
+        </w:rPr>
+      </w:pPr>
+      <w:bookmarkStart w:id="0" w:name="_GoBack"/>
+      <w:bookmarkEnd w:id="0"/>
+    </w:p>
+    <w:p>
+      <w:pPr>
+        <w:rPr>
+          <w:b/>
+          <w:noProof/>
+        </w:rPr>
+      </w:pPr>
+      <w:r>
+        <w:rPr>
+          <w:b/>
+          <w:noProof/>
+        </w:rPr>
+        <w:lastRenderedPageBreak/>
+        <w:t>Part III</w:t>
+      </w:r>
+    </w:p>
+    <w:p>
+      <w:r>
+        <w:t xml:space="preserve">Number of </w:t>
+      </w:r>
+      <w:proofErr w:type="gramStart"/>
+      <w:r>
+        <w:t>instructions :</w:t>
+      </w:r>
+      <w:proofErr w:type="gramEnd"/>
+      <w:r>
+        <w:t xml:space="preserve"> 38</w:t>
+      </w:r>
+    </w:p>
+    <w:p>
+      <w:r>
+        <w:t xml:space="preserve">Number of clock </w:t>
+      </w:r>
+      <w:proofErr w:type="gramStart"/>
+      <w:r>
+        <w:t>cycles :</w:t>
+      </w:r>
+      <w:proofErr w:type="gramEnd"/>
+      <w:r>
+        <w:t xml:space="preserve"> </w:t>
+      </w:r>
+      <w:r>
+        <w:t>46</w:t>
+      </w:r>
+    </w:p>
+    <w:p>
+      <w:pPr>
+        <w:rPr>
+          <w:b/>
+        </w:rPr>
+      </w:pPr>
+      <w:r>
+        <w:rPr>
+          <w:b/>
+        </w:rPr>
+        <w:t>Screenshot</w:t>
+      </w:r>
+    </w:p>
+    <w:p>
+      <w:r>
+        <w:rPr>
+          <w:noProof/>
+        </w:rPr>
+        <w:drawing>
+          <wp:inline distT="0" distB="0" distL="0" distR="0" wp14:anchorId="5AC47285" wp14:editId="2C16DD4C">
+            <wp:extent cx="5731510" cy="3736975"/>
+            <wp:effectExtent l="0" t="0" r="2540" b="0"/>
+            <wp:docPr id="23" name="Picture 23"/>
+            <wp:cNvGraphicFramePr>
+              <a:graphicFrameLocks xmlns:a="http://schemas.openxmlformats.org/drawingml/2006/main" noChangeAspect="1"/>
+            </wp:cNvGraphicFramePr>
+            <a:graphic xmlns:a="http://schemas.openxmlformats.org/drawingml/2006/main">
+              <a:graphicData uri="http://schemas.openxmlformats.org/drawingml/2006/picture">
+                <pic:pic xmlns:pic="http://schemas.openxmlformats.org/drawingml/2006/picture">
+                  <pic:nvPicPr>
+                    <pic:cNvPr id="1" name=""/>
+                    <pic:cNvPicPr/>
+                  </pic:nvPicPr>
+                  <pic:blipFill>
+                    <a:blip r:embed="rId19"/>
+                    <a:stretch>
+                      <a:fillRect/>
+                    </a:stretch>
+                  </pic:blipFill>
+                  <pic:spPr>
+                    <a:xfrm>
+                      <a:off x="0" y="0"/>
+                      <a:ext cx="5731510" cy="3736975"/>
+                    </a:xfrm>
+                    <a:prstGeom prst="rect">
+                      <a:avLst/>
+                    </a:prstGeom>
+                  </pic:spPr>
+                </pic:pic>
+              </a:graphicData>
+            </a:graphic>
+          </wp:inline>
+        </w:drawing>
+      </w:r>
+    </w:p>
+    <w:p>
+      <w:pPr>
+        <w:jc w:val="center"/>
+        <w:rPr>
+          <w:b/>
+        </w:rPr>
+      </w:pPr>
+      <w:r>
+        <w:rPr>
+          <w:b/>
+        </w:rPr>
+        <w:t>What is the effect on execution time if the two shift instructions are swapped and why?</w:t>
+      </w:r>
+    </w:p>
+    <w:p>
+      <w:r>
+        <w:t xml:space="preserve">This has the effect of reducing the execution time. This is because by swapping the two instructions we have removed a data dependency that was causing a pipeline stall. The LD R2, R0, 00 instruction takes 2 cycles to fetch the value from memory and put it in O1. Before we make the swap, the </w:t>
+      </w:r>
+      <w:proofErr w:type="spellStart"/>
+      <w:r>
+        <w:t>SRLi</w:t>
+      </w:r>
+      <w:proofErr w:type="spellEnd"/>
+      <w:r>
+        <w:t xml:space="preserve"> R2, R2, 0</w:t>
+      </w:r>
+      <w:r>
+        <w:t>1</w:t>
+      </w:r>
+      <w:r>
+        <w:t xml:space="preserve"> instruction happens before the LD instruction has fetched the value. This causes a pipeline stall for 1 tick. By swapping</w:t>
+      </w:r>
+      <w:r>
+        <w:t xml:space="preserve"> these two instructions</w:t>
+      </w:r>
+      <w:r>
+        <w:t xml:space="preserve"> this data dependency is removed</w:t>
+      </w:r>
+      <w:r>
+        <w:t xml:space="preserve"> as the SLLI R3, R3, 01 does not involve r2.</w:t>
+      </w:r>
+    </w:p>
     <w:sectPr>
-      <w:headerReference w:type="default" r:id="rId19"/>
+      <w:headerReference w:type="default" r:id="rId20"/>
       <w:pgSz w:w="11906" w:h="16838"/>
       <w:pgMar w:top="1440" w:right="1440" w:bottom="1440" w:left="1440" w:header="708" w:footer="708" w:gutter="0"/>
       <w:cols w:space="708"/>
@@ -2736,4 +2952,16 @@
     </a:ext>
   </a:extLst>
 </a:theme>
+</file>
+
+<file path=customXml/item1.xml><?xml version="1.0" encoding="utf-8"?>
+<b:Sources xmlns:b="http://schemas.openxmlformats.org/officeDocument/2006/bibliography" xmlns="http://schemas.openxmlformats.org/officeDocument/2006/bibliography" SelectedStyle="\APASixthEditionOfficeOnline.xsl" StyleName="APA" Version="6"/>
+</file>
+
+<file path=customXml/itemProps1.xml><?xml version="1.0" encoding="utf-8"?>
+<ds:datastoreItem xmlns:ds="http://schemas.openxmlformats.org/officeDocument/2006/customXml" ds:itemID="{3EF8AFBB-E030-4936-8305-57BD0179E3D0}">
+  <ds:schemaRefs>
+    <ds:schemaRef ds:uri="http://schemas.openxmlformats.org/officeDocument/2006/bibliography"/>
+  </ds:schemaRefs>
+</ds:datastoreItem>
 </file>
</xml_diff>

<commit_message>
updated some late night typos xD
</commit_message>
<xml_diff>
--- a/t4/t4.docx
+++ b/t4/t4.docx
@@ -668,14 +668,7 @@
           <w:i/>
         </w:rPr>
         <w:lastRenderedPageBreak/>
-        <w:t>P</w:t>
-      </w:r>
-      <w:r>
-        <w:rPr>
-          <w:b/>
-          <w:i/>
-        </w:rPr>
-        <w:t>T6</w:t>
+        <w:t>PT6</w:t>
       </w:r>
     </w:p>
     <w:p>
@@ -1279,13 +1272,7 @@
         <w:t>0</w:t>
       </w:r>
       <w:r>
-        <w:t>6</w:t>
-      </w:r>
-      <w:r>
-        <w:t xml:space="preserve"> == </w:t>
-      </w:r>
-      <w:r>
-        <w:t>6</w:t>
+        <w:t>6 == 6</w:t>
       </w:r>
     </w:p>
     <w:p>
@@ -1354,13 +1341,7 @@
         <w:rPr>
           <w:b/>
         </w:rPr>
-        <w:t>Explain in detail why the results and number of clock cycles are different</w:t>
-      </w:r>
-      <w:r>
-        <w:rPr>
-          <w:b/>
-        </w:rPr>
-        <w:t>?</w:t>
+        <w:t>Explain in detail why the results and number of clock cycles are different?</w:t>
       </w:r>
     </w:p>
     <w:p>
@@ -1381,7 +1362,15 @@
       </w:r>
       <w:proofErr w:type="spellEnd"/>
       <w:r>
-        <w:t xml:space="preserve"> operation after its is completed. This is facilitated by O0 and O1. This means that we can get the new values </w:t>
+        <w:t xml:space="preserve"> operation after </w:t>
+      </w:r>
+      <w:proofErr w:type="spellStart"/>
+      <w:r>
+        <w:t>its</w:t>
+      </w:r>
+      <w:proofErr w:type="spellEnd"/>
+      <w:r>
+        <w:t xml:space="preserve"> is completed. This is facilitated by O0 and O1. This means that we can get the new values </w:t>
       </w:r>
       <w:r>
         <w:t>in the</w:t>
@@ -1435,7 +1424,19 @@
         <w:t xml:space="preserve"> operation to be written back </w:t>
       </w:r>
       <w:r>
-        <w:t xml:space="preserve">(in that case where we have a data hazard) </w:t>
+        <w:t xml:space="preserve">(in </w:t>
+      </w:r>
+      <w:r>
+        <w:t>the</w:t>
+      </w:r>
+      <w:r>
+        <w:t xml:space="preserve"> case where we have a data </w:t>
+      </w:r>
+      <w:r>
+        <w:t>dependency</w:t>
+      </w:r>
+      <w:r>
+        <w:t xml:space="preserve">) </w:t>
       </w:r>
       <w:r>
         <w:t>before we can continue with the next operation</w:t>
@@ -1637,13 +1638,7 @@
     </w:p>
     <w:p>
       <w:r>
-        <w:t xml:space="preserve">There is data dependency between instruction </w:t>
-      </w:r>
-      <w:r>
-        <w:t>LD R2, R0, 00</w:t>
-      </w:r>
-      <w:r>
-        <w:t xml:space="preserve"> and </w:t>
+        <w:t xml:space="preserve">There is data dependency between instruction LD R2, R0, 00 and </w:t>
       </w:r>
       <w:proofErr w:type="spellStart"/>
       <w:r>
@@ -1651,10 +1646,13 @@
       </w:r>
       <w:proofErr w:type="spellEnd"/>
       <w:r>
-        <w:t xml:space="preserve"> R2, R2, 01</w:t>
-      </w:r>
-      <w:r>
-        <w:t xml:space="preserve"> as the load instruction takes 2 cycles put the value from memory into O1. These instructions get executed 4 times each so that’s 4 more stalls. </w:t>
+        <w:t xml:space="preserve"> R2, R2, 01 as the load instruction takes 2 cycles</w:t>
+      </w:r>
+      <w:r>
+        <w:t xml:space="preserve"> to</w:t>
+      </w:r>
+      <w:r>
+        <w:t xml:space="preserve"> put the value from memory into O1. These instructions get executed 4 times each so that’s 4 more stalls. </w:t>
       </w:r>
     </w:p>
     <w:p>
@@ -1798,7 +1796,19 @@
         <w:rPr>
           <w:noProof/>
         </w:rPr>
-        <w:t>This is because in this example we have turned off predictive branching. So now every time we hit a branch instruction it will always cause a pipeline stall</w:t>
+        <w:t xml:space="preserve">This is because in this example we have turned off predictive branching. </w:t>
+      </w:r>
+      <w:r>
+        <w:rPr>
+          <w:noProof/>
+        </w:rPr>
+        <w:t>N</w:t>
+      </w:r>
+      <w:r>
+        <w:rPr>
+          <w:noProof/>
+        </w:rPr>
+        <w:t>ow every time we hit a branch instruction it will always cause a pipeline stall</w:t>
       </w:r>
       <w:r>
         <w:rPr>
@@ -1917,8 +1927,6 @@
           <w:noProof/>
         </w:rPr>
       </w:pPr>
-      <w:bookmarkStart w:id="0" w:name="_GoBack"/>
-      <w:bookmarkEnd w:id="0"/>
     </w:p>
     <w:p>
       <w:pPr>
@@ -2061,6 +2069,14 @@
       <w:r>
         <w:t xml:space="preserve"> as the SLLI R3, R3, 01 does not involve r2.</w:t>
       </w:r>
+      <w:r>
+        <w:t xml:space="preserve"> In total we get a 4 tick improvement in execution time over part I</w:t>
+      </w:r>
+      <w:r>
+        <w:t>.</w:t>
+      </w:r>
+      <w:bookmarkStart w:id="0" w:name="_GoBack"/>
+      <w:bookmarkEnd w:id="0"/>
     </w:p>
     <w:sectPr>
       <w:headerReference w:type="default" r:id="rId20"/>
@@ -2959,7 +2975,7 @@
 </file>
 
 <file path=customXml/itemProps1.xml><?xml version="1.0" encoding="utf-8"?>
-<ds:datastoreItem xmlns:ds="http://schemas.openxmlformats.org/officeDocument/2006/customXml" ds:itemID="{3EF8AFBB-E030-4936-8305-57BD0179E3D0}">
+<ds:datastoreItem xmlns:ds="http://schemas.openxmlformats.org/officeDocument/2006/customXml" ds:itemID="{DD7FE883-2DBC-4377-AF13-2E02B1349FED}">
   <ds:schemaRefs>
     <ds:schemaRef ds:uri="http://schemas.openxmlformats.org/officeDocument/2006/bibliography"/>
   </ds:schemaRefs>

</xml_diff>

<commit_message>
added instruction to question 1 part 3 that i had omitted
</commit_message>
<xml_diff>
--- a/t4/t4.docx
+++ b/t4/t4.docx
@@ -92,7 +92,7 @@
           <w:noProof/>
         </w:rPr>
         <w:drawing>
-          <wp:inline distT="0" distB="0" distL="0" distR="0" wp14:anchorId="3B5428F2" wp14:editId="0C2F57D7">
+          <wp:inline distT="0" distB="0" distL="0" distR="0" wp14:anchorId="57339FA9" wp14:editId="72810D87">
             <wp:extent cx="5731510" cy="3879850"/>
             <wp:effectExtent l="0" t="0" r="2540" b="6350"/>
             <wp:docPr id="3" name="Picture 3"/>
@@ -281,7 +281,7 @@
           <w:noProof/>
         </w:rPr>
         <w:drawing>
-          <wp:inline distT="0" distB="0" distL="0" distR="0" wp14:anchorId="3EAD3F70" wp14:editId="4A6762C7">
+          <wp:inline distT="0" distB="0" distL="0" distR="0" wp14:anchorId="5BF0ECE7" wp14:editId="44BD334F">
             <wp:extent cx="5731510" cy="3731260"/>
             <wp:effectExtent l="0" t="0" r="2540" b="2540"/>
             <wp:docPr id="22" name="Picture 22"/>
@@ -388,7 +388,7 @@
           <w:noProof/>
         </w:rPr>
         <w:drawing>
-          <wp:inline distT="0" distB="0" distL="0" distR="0" wp14:anchorId="3A7221C5" wp14:editId="1408E80F">
+          <wp:inline distT="0" distB="0" distL="0" distR="0" wp14:anchorId="29662BED" wp14:editId="4FAFEED9">
             <wp:extent cx="5731510" cy="3858895"/>
             <wp:effectExtent l="0" t="0" r="2540" b="8255"/>
             <wp:docPr id="5" name="Picture 5"/>
@@ -475,6 +475,13 @@
     </w:p>
     <w:p>
       <w:r>
+        <w:t>ADD R1, R1, R1</w:t>
+      </w:r>
+      <w:bookmarkStart w:id="0" w:name="_GoBack"/>
+      <w:bookmarkEnd w:id="0"/>
+    </w:p>
+    <w:p>
+      <w:r>
         <w:t>ST R1, R1, 00</w:t>
       </w:r>
     </w:p>
@@ -497,7 +504,7 @@
           <w:noProof/>
         </w:rPr>
         <w:drawing>
-          <wp:inline distT="0" distB="0" distL="0" distR="0" wp14:anchorId="44316AD7" wp14:editId="36DC8CFA">
+          <wp:inline distT="0" distB="0" distL="0" distR="0" wp14:anchorId="2B6AED2D" wp14:editId="401991DE">
             <wp:extent cx="5731510" cy="3858895"/>
             <wp:effectExtent l="0" t="0" r="2540" b="8255"/>
             <wp:docPr id="6" name="Picture 6"/>
@@ -558,7 +565,6 @@
           <w:b/>
           <w:i/>
         </w:rPr>
-        <w:lastRenderedPageBreak/>
         <w:t>PT</w:t>
       </w:r>
       <w:r>
@@ -606,7 +612,7 @@
           <w:noProof/>
         </w:rPr>
         <w:drawing>
-          <wp:inline distT="0" distB="0" distL="0" distR="0" wp14:anchorId="3DC24C84" wp14:editId="55935999">
+          <wp:inline distT="0" distB="0" distL="0" distR="0" wp14:anchorId="2FFDC62B" wp14:editId="35A83544">
             <wp:extent cx="5731510" cy="3848735"/>
             <wp:effectExtent l="0" t="0" r="2540" b="0"/>
             <wp:docPr id="7" name="Picture 7"/>
@@ -667,7 +673,6 @@
           <w:b/>
           <w:i/>
         </w:rPr>
-        <w:lastRenderedPageBreak/>
         <w:t>PT6</w:t>
       </w:r>
     </w:p>
@@ -724,7 +729,7 @@
           <w:noProof/>
         </w:rPr>
         <w:drawing>
-          <wp:inline distT="0" distB="0" distL="0" distR="0" wp14:anchorId="6C88CA2D" wp14:editId="78B6EB60">
+          <wp:inline distT="0" distB="0" distL="0" distR="0" wp14:anchorId="11103CC9" wp14:editId="36F89EA5">
             <wp:extent cx="5731510" cy="3858260"/>
             <wp:effectExtent l="0" t="0" r="2540" b="8890"/>
             <wp:docPr id="1" name="Picture 1"/>
@@ -784,7 +789,6 @@
           <w:b/>
           <w:i/>
         </w:rPr>
-        <w:lastRenderedPageBreak/>
         <w:t>PT</w:t>
       </w:r>
       <w:r>
@@ -832,7 +836,7 @@
           <w:noProof/>
         </w:rPr>
         <w:drawing>
-          <wp:inline distT="0" distB="0" distL="0" distR="0" wp14:anchorId="245F4629" wp14:editId="76088EF5">
+          <wp:inline distT="0" distB="0" distL="0" distR="0" wp14:anchorId="7AEAFF8C" wp14:editId="245A955F">
             <wp:extent cx="5731510" cy="3841750"/>
             <wp:effectExtent l="0" t="0" r="2540" b="6350"/>
             <wp:docPr id="9" name="Picture 9"/>
@@ -893,7 +897,6 @@
           <w:b/>
           <w:i/>
         </w:rPr>
-        <w:lastRenderedPageBreak/>
         <w:t>PT</w:t>
       </w:r>
       <w:r>
@@ -941,7 +944,7 @@
           <w:noProof/>
         </w:rPr>
         <w:drawing>
-          <wp:inline distT="0" distB="0" distL="0" distR="0" wp14:anchorId="6CAA56E1" wp14:editId="7D594822">
+          <wp:inline distT="0" distB="0" distL="0" distR="0" wp14:anchorId="42212C90" wp14:editId="0DB75BFE">
             <wp:extent cx="5731510" cy="3869690"/>
             <wp:effectExtent l="0" t="0" r="2540" b="0"/>
             <wp:docPr id="8" name="Picture 8"/>
@@ -1008,7 +1011,6 @@
           <w:szCs w:val="28"/>
           <w:u w:val="single"/>
         </w:rPr>
-        <w:lastRenderedPageBreak/>
         <w:t xml:space="preserve">Question 2 </w:t>
       </w:r>
     </w:p>
@@ -1073,7 +1075,7 @@
           <w:noProof/>
         </w:rPr>
         <w:drawing>
-          <wp:inline distT="0" distB="0" distL="0" distR="0" wp14:anchorId="3E23B735" wp14:editId="0FDA122F">
+          <wp:inline distT="0" distB="0" distL="0" distR="0" wp14:anchorId="4E50E448" wp14:editId="1052832A">
             <wp:extent cx="5731510" cy="3764280"/>
             <wp:effectExtent l="0" t="0" r="2540" b="7620"/>
             <wp:docPr id="19" name="Picture 19"/>
@@ -1181,7 +1183,7 @@
           <w:noProof/>
         </w:rPr>
         <w:drawing>
-          <wp:inline distT="0" distB="0" distL="0" distR="0" wp14:anchorId="645776D5" wp14:editId="3C1748E5">
+          <wp:inline distT="0" distB="0" distL="0" distR="0" wp14:anchorId="487E900A" wp14:editId="3A68A8CC">
             <wp:extent cx="5731510" cy="3843020"/>
             <wp:effectExtent l="0" t="0" r="2540" b="5080"/>
             <wp:docPr id="20" name="Picture 20"/>
@@ -1294,7 +1296,7 @@
           <w:noProof/>
         </w:rPr>
         <w:drawing>
-          <wp:inline distT="0" distB="0" distL="0" distR="0" wp14:anchorId="4C004B7A" wp14:editId="565C0108">
+          <wp:inline distT="0" distB="0" distL="0" distR="0" wp14:anchorId="5C2079CB" wp14:editId="64ED38DC">
             <wp:extent cx="5731510" cy="3765550"/>
             <wp:effectExtent l="0" t="0" r="2540" b="6350"/>
             <wp:docPr id="21" name="Picture 21"/>
@@ -1578,7 +1580,7 @@
           <w:noProof/>
         </w:rPr>
         <w:drawing>
-          <wp:inline distT="0" distB="0" distL="0" distR="0" wp14:anchorId="3E374264" wp14:editId="1E299850">
+          <wp:inline distT="0" distB="0" distL="0" distR="0" wp14:anchorId="7BAB4123" wp14:editId="73EEC729">
             <wp:extent cx="5731510" cy="3797935"/>
             <wp:effectExtent l="0" t="0" r="2540" b="0"/>
             <wp:docPr id="15" name="Picture 15"/>
@@ -1727,7 +1729,7 @@
           <w:noProof/>
         </w:rPr>
         <w:drawing>
-          <wp:inline distT="0" distB="0" distL="0" distR="0" wp14:anchorId="5C4D6521" wp14:editId="3824598C">
+          <wp:inline distT="0" distB="0" distL="0" distR="0" wp14:anchorId="2A5B5C05" wp14:editId="0DE5E37E">
             <wp:extent cx="5731510" cy="3829050"/>
             <wp:effectExtent l="0" t="0" r="2540" b="0"/>
             <wp:docPr id="16" name="Picture 16"/>
@@ -1992,7 +1994,7 @@
           <w:noProof/>
         </w:rPr>
         <w:drawing>
-          <wp:inline distT="0" distB="0" distL="0" distR="0" wp14:anchorId="5AC47285" wp14:editId="2C16DD4C">
+          <wp:inline distT="0" distB="0" distL="0" distR="0" wp14:anchorId="47550AAD" wp14:editId="248767A4">
             <wp:extent cx="5731510" cy="3736975"/>
             <wp:effectExtent l="0" t="0" r="2540" b="0"/>
             <wp:docPr id="23" name="Picture 23"/>
@@ -2070,13 +2072,19 @@
         <w:t xml:space="preserve"> as the SLLI R3, R3, 01 does not involve r2.</w:t>
       </w:r>
       <w:r>
-        <w:t xml:space="preserve"> In total we get a 4 tick improvement in execution time over part I</w:t>
+        <w:t xml:space="preserve"> In total we get a </w:t>
+      </w:r>
+      <w:proofErr w:type="gramStart"/>
+      <w:r>
+        <w:t>4 tick</w:t>
+      </w:r>
+      <w:proofErr w:type="gramEnd"/>
+      <w:r>
+        <w:t xml:space="preserve"> improvement in execution time over part I</w:t>
       </w:r>
       <w:r>
         <w:t>.</w:t>
       </w:r>
-      <w:bookmarkStart w:id="0" w:name="_GoBack"/>
-      <w:bookmarkEnd w:id="0"/>
     </w:p>
     <w:sectPr>
       <w:headerReference w:type="default" r:id="rId20"/>
@@ -2975,7 +2983,7 @@
 </file>
 
 <file path=customXml/itemProps1.xml><?xml version="1.0" encoding="utf-8"?>
-<ds:datastoreItem xmlns:ds="http://schemas.openxmlformats.org/officeDocument/2006/customXml" ds:itemID="{DD7FE883-2DBC-4377-AF13-2E02B1349FED}">
+<ds:datastoreItem xmlns:ds="http://schemas.openxmlformats.org/officeDocument/2006/customXml" ds:itemID="{A559FF9A-0308-4CB8-89A0-A64B10C26DF3}">
   <ds:schemaRefs>
     <ds:schemaRef ds:uri="http://schemas.openxmlformats.org/officeDocument/2006/bibliography"/>
   </ds:schemaRefs>

</xml_diff>

<commit_message>
fixed incorrect number of stages in pipeline
</commit_message>
<xml_diff>
--- a/t4/t4.docx
+++ b/t4/t4.docx
@@ -477,8 +477,6 @@
       <w:r>
         <w:t>ADD R1, R1, R1</w:t>
       </w:r>
-      <w:bookmarkStart w:id="0" w:name="_GoBack"/>
-      <w:bookmarkEnd w:id="0"/>
     </w:p>
     <w:p>
       <w:r>
@@ -1635,7 +1633,21 @@
         <w:t>The numbers are not equal because of pipeline stalls.</w:t>
       </w:r>
       <w:r>
-        <w:t xml:space="preserve"> Before the pipeline has been filled (at the beginning of execution) we have stalls, the number of stalls is equal to the number of stages in the pipeline, so this case 4. </w:t>
+        <w:t xml:space="preserve"> Before the pipeline has been filled (at the beginning of execution) we have stalls, the number of stalls </w:t>
+      </w:r>
+      <w:r>
+        <w:t xml:space="preserve">depends on </w:t>
+      </w:r>
+      <w:r>
+        <w:t>the number of stages in the pipeline, so this case 4</w:t>
+      </w:r>
+      <w:r>
+        <w:t xml:space="preserve"> stalls will occur</w:t>
+      </w:r>
+      <w:bookmarkStart w:id="0" w:name="_GoBack"/>
+      <w:bookmarkEnd w:id="0"/>
+      <w:r>
+        <w:t xml:space="preserve">. </w:t>
       </w:r>
     </w:p>
     <w:p>
@@ -2983,7 +2995,7 @@
 </file>
 
 <file path=customXml/itemProps1.xml><?xml version="1.0" encoding="utf-8"?>
-<ds:datastoreItem xmlns:ds="http://schemas.openxmlformats.org/officeDocument/2006/customXml" ds:itemID="{A559FF9A-0308-4CB8-89A0-A64B10C26DF3}">
+<ds:datastoreItem xmlns:ds="http://schemas.openxmlformats.org/officeDocument/2006/customXml" ds:itemID="{E314EC25-4EB6-4E47-9C63-21A8CB96DB20}">
   <ds:schemaRefs>
     <ds:schemaRef ds:uri="http://schemas.openxmlformats.org/officeDocument/2006/bibliography"/>
   </ds:schemaRefs>

</xml_diff>